<commit_message>
Little changes on onepager
</commit_message>
<xml_diff>
--- a/docs/2018/one_pager/1pager.docx
+++ b/docs/2018/one_pager/1pager.docx
@@ -1,11 +1,72 @@
 
 <file path=word/document.xml><?xml version="1.0" encoding="utf-8"?>
-<w:document xmlns:wpc="http://schemas.microsoft.com/office/word/2010/wordprocessingCanvas" xmlns:cx="http://schemas.microsoft.com/office/drawing/2014/chartex" xmlns:mc="http://schemas.openxmlformats.org/markup-compatibility/2006" xmlns:o="urn:schemas-microsoft-com:office:office" xmlns:r="http://schemas.openxmlformats.org/officeDocument/2006/relationships" xmlns:m="http://schemas.openxmlformats.org/officeDocument/2006/math" xmlns:v="urn:schemas-microsoft-com:vml" xmlns:wp14="http://schemas.microsoft.com/office/word/2010/wordprocessingDrawing" xmlns:wp="http://schemas.openxmlformats.org/drawingml/2006/wordprocessingDrawing" xmlns:w10="urn:schemas-microsoft-com:office:word" xmlns:w="http://schemas.openxmlformats.org/wordprocessingml/2006/main" xmlns:w14="http://schemas.microsoft.com/office/word/2010/wordml" xmlns:w15="http://schemas.microsoft.com/office/word/2012/wordml" xmlns:w16se="http://schemas.microsoft.com/office/word/2015/wordml/symex" xmlns:wpg="http://schemas.microsoft.com/office/word/2010/wordprocessingGroup" xmlns:wpi="http://schemas.microsoft.com/office/word/2010/wordprocessingInk" xmlns:wne="http://schemas.microsoft.com/office/word/2006/wordml" xmlns:wps="http://schemas.microsoft.com/office/word/2010/wordprocessingShape" mc:Ignorable="w14 w15 w16se wp14">
+<w:document xmlns:wpc="http://schemas.microsoft.com/office/word/2010/wordprocessingCanvas" xmlns:cx="http://schemas.microsoft.com/office/drawing/2014/chartex" xmlns:cx1="http://schemas.microsoft.com/office/drawing/2015/9/8/chartex" xmlns:cx2="http://schemas.microsoft.com/office/drawing/2015/10/21/chartex" xmlns:cx3="http://schemas.microsoft.com/office/drawing/2016/5/9/chartex" xmlns:cx4="http://schemas.microsoft.com/office/drawing/2016/5/10/chartex" xmlns:cx5="http://schemas.microsoft.com/office/drawing/2016/5/11/chartex" xmlns:cx6="http://schemas.microsoft.com/office/drawing/2016/5/12/chartex" xmlns:cx7="http://schemas.microsoft.com/office/drawing/2016/5/13/chartex" xmlns:cx8="http://schemas.microsoft.com/office/drawing/2016/5/14/chartex" xmlns:mc="http://schemas.openxmlformats.org/markup-compatibility/2006" xmlns:aink="http://schemas.microsoft.com/office/drawing/2016/ink" xmlns:am3d="http://schemas.microsoft.com/office/drawing/2017/model3d" xmlns:o="urn:schemas-microsoft-com:office:office" xmlns:r="http://schemas.openxmlformats.org/officeDocument/2006/relationships" xmlns:m="http://schemas.openxmlformats.org/officeDocument/2006/math" xmlns:v="urn:schemas-microsoft-com:vml" xmlns:wp14="http://schemas.microsoft.com/office/word/2010/wordprocessingDrawing" xmlns:wp="http://schemas.openxmlformats.org/drawingml/2006/wordprocessingDrawing" xmlns:w10="urn:schemas-microsoft-com:office:word" xmlns:w="http://schemas.openxmlformats.org/wordprocessingml/2006/main" xmlns:w14="http://schemas.microsoft.com/office/word/2010/wordml" xmlns:w15="http://schemas.microsoft.com/office/word/2012/wordml" xmlns:w16cid="http://schemas.microsoft.com/office/word/2016/wordml/cid" xmlns:w16se="http://schemas.microsoft.com/office/word/2015/wordml/symex" xmlns:wpg="http://schemas.microsoft.com/office/word/2010/wordprocessingGroup" xmlns:wpi="http://schemas.microsoft.com/office/word/2010/wordprocessingInk" xmlns:wne="http://schemas.microsoft.com/office/word/2006/wordml" xmlns:wps="http://schemas.microsoft.com/office/word/2010/wordprocessingShape" mc:Ignorable="w14 w15 w16se w16cid wp14">
   <w:body>
     <w:p>
       <w:pPr>
         <w:pStyle w:val="Titre2"/>
       </w:pPr>
+      <w:r>
+        <w:rPr>
+          <w:noProof/>
+          <w:lang w:val="fr-CH"/>
+        </w:rPr>
+        <w:drawing>
+          <wp:anchor distT="0" distB="0" distL="114300" distR="114300" simplePos="0" relativeHeight="251669504" behindDoc="0" locked="0" layoutInCell="1" allowOverlap="1" wp14:anchorId="60BBEF09">
+            <wp:simplePos x="0" y="0"/>
+            <wp:positionH relativeFrom="margin">
+              <wp:posOffset>2507643</wp:posOffset>
+            </wp:positionH>
+            <wp:positionV relativeFrom="paragraph">
+              <wp:posOffset>249555</wp:posOffset>
+            </wp:positionV>
+            <wp:extent cx="1640840" cy="465455"/>
+            <wp:effectExtent l="0" t="0" r="0" b="4445"/>
+            <wp:wrapNone/>
+            <wp:docPr id="1" name="Image 1"/>
+            <wp:cNvGraphicFramePr>
+              <a:graphicFrameLocks xmlns:a="http://schemas.openxmlformats.org/drawingml/2006/main" noChangeAspect="1"/>
+            </wp:cNvGraphicFramePr>
+            <a:graphic xmlns:a="http://schemas.openxmlformats.org/drawingml/2006/main">
+              <a:graphicData uri="http://schemas.openxmlformats.org/drawingml/2006/picture">
+                <pic:pic xmlns:pic="http://schemas.openxmlformats.org/drawingml/2006/picture">
+                  <pic:nvPicPr>
+                    <pic:cNvPr id="1" name="logo.png"/>
+                    <pic:cNvPicPr/>
+                  </pic:nvPicPr>
+                  <pic:blipFill>
+                    <a:blip r:embed="rId8" cstate="print">
+                      <a:extLst>
+                        <a:ext uri="{28A0092B-C50C-407E-A947-70E740481C1C}">
+                          <a14:useLocalDpi xmlns:a14="http://schemas.microsoft.com/office/drawing/2010/main" val="0"/>
+                        </a:ext>
+                      </a:extLst>
+                    </a:blip>
+                    <a:stretch>
+                      <a:fillRect/>
+                    </a:stretch>
+                  </pic:blipFill>
+                  <pic:spPr>
+                    <a:xfrm>
+                      <a:off x="0" y="0"/>
+                      <a:ext cx="1640840" cy="465455"/>
+                    </a:xfrm>
+                    <a:prstGeom prst="rect">
+                      <a:avLst/>
+                    </a:prstGeom>
+                  </pic:spPr>
+                </pic:pic>
+              </a:graphicData>
+            </a:graphic>
+            <wp14:sizeRelH relativeFrom="page">
+              <wp14:pctWidth>0</wp14:pctWidth>
+            </wp14:sizeRelH>
+            <wp14:sizeRelV relativeFrom="page">
+              <wp14:pctHeight>0</wp14:pctHeight>
+            </wp14:sizeRelV>
+          </wp:anchor>
+        </w:drawing>
+      </w:r>
       <w:r>
         <w:rPr>
           <w:noProof/>
@@ -18,13 +79,13 @@
               <wp:anchor distT="45720" distB="45720" distL="114300" distR="114300" simplePos="0" relativeHeight="251658240" behindDoc="0" locked="0" layoutInCell="1" allowOverlap="1" wp14:anchorId="3483B463" wp14:editId="3BAC0857">
                 <wp:simplePos x="0" y="0"/>
                 <wp:positionH relativeFrom="margin">
-                  <wp:posOffset>13335</wp:posOffset>
+                  <wp:align>center</wp:align>
                 </wp:positionH>
                 <wp:positionV relativeFrom="paragraph">
-                  <wp:posOffset>149225</wp:posOffset>
+                  <wp:posOffset>144145</wp:posOffset>
                 </wp:positionV>
-                <wp:extent cx="6361430" cy="405130"/>
-                <wp:effectExtent l="0" t="0" r="20320" b="13970"/>
+                <wp:extent cx="6663055" cy="591820"/>
+                <wp:effectExtent l="0" t="0" r="0" b="0"/>
                 <wp:wrapTopAndBottom/>
                 <wp:docPr id="217" name="Zone de texte 2"/>
                 <wp:cNvGraphicFramePr>
@@ -39,18 +100,14 @@
                       <wps:spPr bwMode="auto">
                         <a:xfrm>
                           <a:off x="0" y="0"/>
-                          <a:ext cx="6361430" cy="405130"/>
+                          <a:ext cx="6663055" cy="591820"/>
                         </a:xfrm>
                         <a:prstGeom prst="rect">
                           <a:avLst/>
                         </a:prstGeom>
-                        <a:solidFill>
-                          <a:srgbClr val="FFFFFF"/>
-                        </a:solidFill>
+                        <a:noFill/>
                         <a:ln w="9525">
-                          <a:solidFill>
-                            <a:srgbClr val="000000"/>
-                          </a:solidFill>
+                          <a:noFill/>
                           <a:miter lim="800000"/>
                           <a:headEnd/>
                           <a:tailEnd/>
@@ -89,7 +146,7 @@
                 <v:stroke joinstyle="miter"/>
                 <v:path gradientshapeok="t" o:connecttype="rect"/>
               </v:shapetype>
-              <v:shape id="Zone de texte 2" o:spid="_x0000_s1026" type="#_x0000_t202" style="position:absolute;left:0;text-align:left;margin-left:1.05pt;margin-top:11.75pt;width:500.9pt;height:31.9pt;z-index:251658240;visibility:visible;mso-wrap-style:square;mso-width-percent:0;mso-height-percent:0;mso-wrap-distance-left:9pt;mso-wrap-distance-top:3.6pt;mso-wrap-distance-right:9pt;mso-wrap-distance-bottom:3.6pt;mso-position-horizontal:absolute;mso-position-horizontal-relative:margin;mso-position-vertical:absolute;mso-position-vertical-relative:text;mso-width-percent:0;mso-height-percent:0;mso-width-relative:margin;mso-height-relative:margin;v-text-anchor:top" o:gfxdata="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">
+              <v:shape id="Zone de texte 2" o:spid="_x0000_s1026" type="#_x0000_t202" style="position:absolute;left:0;text-align:left;margin-left:0;margin-top:11.35pt;width:524.65pt;height:46.6pt;z-index:251658240;visibility:visible;mso-wrap-style:square;mso-width-percent:0;mso-height-percent:0;mso-wrap-distance-left:9pt;mso-wrap-distance-top:3.6pt;mso-wrap-distance-right:9pt;mso-wrap-distance-bottom:3.6pt;mso-position-horizontal:center;mso-position-horizontal-relative:margin;mso-position-vertical:absolute;mso-position-vertical-relative:text;mso-width-percent:0;mso-height-percent:0;mso-width-relative:margin;mso-height-relative:margin;v-text-anchor:top" o:gfxdata="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" filled="f" stroked="f">
                 <v:textbox>
                   <w:txbxContent>
                     <w:p>
@@ -110,22 +167,149 @@
       </w:r>
       <w:r>
         <w:rPr>
+          <w:rFonts w:ascii="Helvetica" w:hAnsi="Helvetica"/>
+          <w:b w:val="0"/>
+        </w:rPr>
+        <w:t>L’objectif de Runners e</w:t>
+      </w:r>
+      <w:r>
+        <w:rPr>
+          <w:rFonts w:ascii="Helvetica" w:hAnsi="Helvetica"/>
+          <w:b w:val="0"/>
+        </w:rPr>
+        <w:t>s</w:t>
+      </w:r>
+      <w:r>
+        <w:rPr>
+          <w:rFonts w:ascii="Helvetica" w:hAnsi="Helvetica"/>
+          <w:b w:val="0"/>
+        </w:rPr>
+        <w:t>t d’offrir aux</w:t>
+      </w:r>
+      <w:r>
+        <w:rPr>
+          <w:rFonts w:ascii="Helvetica" w:hAnsi="Helvetica"/>
+          <w:b w:val="0"/>
+        </w:rPr>
+        <w:t xml:space="preserve"> chauffeurs du Paléo festival de</w:t>
+      </w:r>
+      <w:r>
+        <w:rPr>
+          <w:rFonts w:ascii="Helvetica" w:hAnsi="Helvetica"/>
+          <w:b w:val="0"/>
+        </w:rPr>
+        <w:t xml:space="preserve"> Nyon une plateforme</w:t>
+      </w:r>
+      <w:r>
+        <w:rPr>
+          <w:rFonts w:ascii="Helvetica" w:hAnsi="Helvetica"/>
+          <w:b w:val="0"/>
+        </w:rPr>
+        <w:t xml:space="preserve"> qui permet</w:t>
+      </w:r>
+      <w:r>
+        <w:rPr>
+          <w:rFonts w:ascii="Helvetica" w:hAnsi="Helvetica"/>
+          <w:b w:val="0"/>
+        </w:rPr>
+        <w:t xml:space="preserve"> de gérer les différents transports d’artistes qu’ils ont</w:t>
+      </w:r>
+      <w:r>
+        <w:rPr>
+          <w:rFonts w:ascii="Helvetica" w:hAnsi="Helvetica"/>
+          <w:b w:val="0"/>
+        </w:rPr>
+        <w:t xml:space="preserve"> à</w:t>
+      </w:r>
+      <w:r>
+        <w:rPr>
+          <w:rFonts w:ascii="Helvetica" w:hAnsi="Helvetica"/>
+          <w:b w:val="0"/>
+        </w:rPr>
+        <w:t xml:space="preserve"> </w:t>
+      </w:r>
+      <w:r>
+        <w:rPr>
+          <w:rFonts w:ascii="Helvetica" w:hAnsi="Helvetica"/>
+          <w:b w:val="0"/>
+        </w:rPr>
+        <w:t>effectuer</w:t>
+      </w:r>
+      <w:r>
+        <w:rPr>
+          <w:rFonts w:ascii="Helvetica" w:hAnsi="Helvetica"/>
+          <w:b w:val="0"/>
+        </w:rPr>
+        <w:t xml:space="preserve"> durant la semaine de festival. Runners offre une interface web qui permet d’administrer les chauffeurs, leurs présences, les véhicules ainsi que les runs (trajets). Une API </w:t>
+      </w:r>
+      <w:r>
+        <w:rPr>
+          <w:rFonts w:ascii="Helvetica" w:hAnsi="Helvetica"/>
+          <w:b w:val="0"/>
+        </w:rPr>
+        <w:t>a</w:t>
+      </w:r>
+      <w:r>
+        <w:rPr>
+          <w:rFonts w:ascii="Helvetica" w:hAnsi="Helvetica"/>
+          <w:b w:val="0"/>
+        </w:rPr>
+        <w:t xml:space="preserve"> aussi été développée, pour permettre à une app</w:t>
+      </w:r>
+      <w:r>
+        <w:rPr>
+          <w:rFonts w:ascii="Helvetica" w:hAnsi="Helvetica"/>
+          <w:b w:val="0"/>
+        </w:rPr>
+        <w:t>lication</w:t>
+      </w:r>
+      <w:r>
+        <w:rPr>
+          <w:rFonts w:ascii="Helvetica" w:hAnsi="Helvetica"/>
+          <w:b w:val="0"/>
+        </w:rPr>
+        <w:t xml:space="preserve"> mobile d’exploiter les données du back-end.</w:t>
+      </w:r>
+    </w:p>
+    <w:p>
+      <w:pPr>
+        <w:pStyle w:val="Titre2"/>
+        <w:rPr>
+          <w:rFonts w:ascii="Helvetica" w:hAnsi="Helvetica"/>
+        </w:rPr>
+      </w:pPr>
+      <w:r>
+        <w:rPr>
+          <w:rFonts w:ascii="Helvetica" w:hAnsi="Helvetica"/>
+        </w:rPr>
+        <w:t>Technologies</w:t>
+      </w:r>
+      <w:r>
+        <w:rPr>
+          <w:rFonts w:ascii="Helvetica" w:hAnsi="Helvetica"/>
+        </w:rPr>
+        <w:t xml:space="preserve"> utilisées</w:t>
+      </w:r>
+    </w:p>
+    <w:p/>
+    <w:p>
+      <w:r>
+        <w:rPr>
           <w:noProof/>
-          <w:lang w:val="fr-CH" w:eastAsia="fr-CH"/>
         </w:rPr>
         <w:drawing>
-          <wp:anchor distT="0" distB="0" distL="114300" distR="114300" simplePos="0" relativeHeight="251661312" behindDoc="0" locked="0" layoutInCell="1" allowOverlap="1" wp14:anchorId="669300A7" wp14:editId="308D0273">
+          <wp:anchor distT="0" distB="0" distL="114300" distR="114300" simplePos="0" relativeHeight="251672576" behindDoc="0" locked="0" layoutInCell="1" allowOverlap="1">
             <wp:simplePos x="0" y="0"/>
-            <wp:positionH relativeFrom="margin">
-              <wp:posOffset>2557145</wp:posOffset>
+            <wp:positionH relativeFrom="column">
+              <wp:posOffset>312821</wp:posOffset>
             </wp:positionH>
-            <wp:positionV relativeFrom="margin">
-              <wp:posOffset>200025</wp:posOffset>
+            <wp:positionV relativeFrom="paragraph">
+              <wp:posOffset>191235</wp:posOffset>
             </wp:positionV>
-            <wp:extent cx="1266825" cy="357505"/>
-            <wp:effectExtent l="0" t="0" r="9525" b="4445"/>
-            <wp:wrapSquare wrapText="bothSides"/>
-            <wp:docPr id="2" name="Image 2" descr="C:\Users\Nicolas.HENRY\Desktop\logo.png"/>
+            <wp:extent cx="975360" cy="526685"/>
+            <wp:effectExtent l="0" t="0" r="2540" b="0"/>
+            <wp:wrapNone/>
+            <wp:docPr id="15" name="Image 15"/>
             <wp:cNvGraphicFramePr>
               <a:graphicFrameLocks xmlns:a="http://schemas.openxmlformats.org/drawingml/2006/main" noChangeAspect="1"/>
             </wp:cNvGraphicFramePr>
@@ -133,118 +317,60 @@
               <a:graphicData uri="http://schemas.openxmlformats.org/drawingml/2006/picture">
                 <pic:pic xmlns:pic="http://schemas.openxmlformats.org/drawingml/2006/picture">
                   <pic:nvPicPr>
-                    <pic:cNvPr id="0" name="Picture 1" descr="C:\Users\Nicolas.HENRY\Desktop\logo.png"/>
-                    <pic:cNvPicPr>
-                      <a:picLocks noChangeAspect="1" noChangeArrowheads="1"/>
-                    </pic:cNvPicPr>
+                    <pic:cNvPr id="15" name="1200px-PHP-logo.svg.png"/>
+                    <pic:cNvPicPr/>
                   </pic:nvPicPr>
                   <pic:blipFill>
-                    <a:blip r:embed="rId8" cstate="print">
+                    <a:blip r:embed="rId9" cstate="print">
                       <a:extLst>
                         <a:ext uri="{28A0092B-C50C-407E-A947-70E740481C1C}">
                           <a14:useLocalDpi xmlns:a14="http://schemas.microsoft.com/office/drawing/2010/main" val="0"/>
                         </a:ext>
                       </a:extLst>
                     </a:blip>
-                    <a:srcRect/>
                     <a:stretch>
                       <a:fillRect/>
                     </a:stretch>
                   </pic:blipFill>
-                  <pic:spPr bwMode="auto">
+                  <pic:spPr>
                     <a:xfrm>
                       <a:off x="0" y="0"/>
-                      <a:ext cx="1266825" cy="357505"/>
+                      <a:ext cx="975860" cy="526955"/>
                     </a:xfrm>
                     <a:prstGeom prst="rect">
                       <a:avLst/>
                     </a:prstGeom>
-                    <a:noFill/>
-                    <a:ln>
-                      <a:noFill/>
-                    </a:ln>
                   </pic:spPr>
                 </pic:pic>
               </a:graphicData>
             </a:graphic>
-            <wp14:sizeRelH relativeFrom="margin">
+            <wp14:sizeRelH relativeFrom="page">
               <wp14:pctWidth>0</wp14:pctWidth>
             </wp14:sizeRelH>
-            <wp14:sizeRelV relativeFrom="margin">
+            <wp14:sizeRelV relativeFrom="page">
               <wp14:pctHeight>0</wp14:pctHeight>
             </wp14:sizeRelV>
           </wp:anchor>
         </w:drawing>
       </w:r>
       <w:r>
-        <w:t>Le projet</w:t>
-      </w:r>
-    </w:p>
-    <w:p>
-      <w:r>
-        <w:t>Le but de ce projet est de créer une application pour la gestion des stars au paléo festival. Cette application permet de créer des « </w:t>
-      </w:r>
-      <w:proofErr w:type="spellStart"/>
-      <w:r>
-        <w:t>runs</w:t>
-      </w:r>
-      <w:proofErr w:type="spellEnd"/>
-      <w:r>
-        <w:t> » pour le déplacement des VIP et toute la gestion de présence des chauffeurs</w:t>
-      </w:r>
-      <w:r>
-        <w:t xml:space="preserve"> ainsi que leurs créer des identifiants</w:t>
-      </w:r>
-      <w:r>
-        <w:t>.</w:t>
-      </w:r>
-      <w:r>
-        <w:t xml:space="preserve"> </w:t>
-      </w:r>
-      <w:r>
-        <w:t xml:space="preserve">Chaque </w:t>
-      </w:r>
-      <w:proofErr w:type="spellStart"/>
-      <w:r>
-        <w:t>runner</w:t>
-      </w:r>
-      <w:proofErr w:type="spellEnd"/>
-      <w:r>
-        <w:t xml:space="preserve"> se connecte avec une application mobile pour démarrer/arrêter un </w:t>
-      </w:r>
-      <w:proofErr w:type="spellStart"/>
-      <w:r>
-        <w:t>run</w:t>
-      </w:r>
-      <w:proofErr w:type="spellEnd"/>
-      <w:r>
-        <w:t>.</w:t>
-      </w:r>
-    </w:p>
-    <w:p>
-      <w:pPr>
-        <w:rPr>
+        <w:rPr>
+          <w:rFonts w:ascii="Helvetica" w:hAnsi="Helvetica"/>
           <w:noProof/>
-          <w:lang w:val="fr-CH" w:eastAsia="fr-CH"/>
-        </w:rPr>
-      </w:pPr>
-    </w:p>
-    <w:p>
-      <w:pPr>
-        <w:rPr>
-          <w:lang w:val="fr-CH"/>
-        </w:rPr>
-      </w:pPr>
-      <w:r>
-        <w:rPr>
-          <w:noProof/>
-          <w:lang w:val="fr-CH" w:eastAsia="fr-CH"/>
         </w:rPr>
         <w:drawing>
-          <wp:inline distT="0" distB="0" distL="0" distR="0" wp14:anchorId="49D091F8" wp14:editId="617CAFE2">
-            <wp:extent cx="6339509" cy="1990090"/>
-            <wp:effectExtent l="0" t="0" r="4445" b="0"/>
-            <wp:docPr id="3" name="Image 3" descr="C:\Users\Nicolas.HENRY\Pictures\runs.jpg"/>
+          <wp:anchor distT="0" distB="0" distL="114300" distR="114300" simplePos="0" relativeHeight="251681792" behindDoc="0" locked="0" layoutInCell="1" allowOverlap="1">
+            <wp:simplePos x="0" y="0"/>
+            <wp:positionH relativeFrom="column">
+              <wp:posOffset>5426075</wp:posOffset>
+            </wp:positionH>
+            <wp:positionV relativeFrom="paragraph">
+              <wp:posOffset>99796</wp:posOffset>
+            </wp:positionV>
+            <wp:extent cx="649705" cy="649705"/>
+            <wp:effectExtent l="0" t="0" r="0" b="0"/>
+            <wp:wrapNone/>
+            <wp:docPr id="21" name="Image 21"/>
             <wp:cNvGraphicFramePr>
               <a:graphicFrameLocks xmlns:a="http://schemas.openxmlformats.org/drawingml/2006/main" noChangeAspect="1"/>
             </wp:cNvGraphicFramePr>
@@ -252,89 +378,8 @@
               <a:graphicData uri="http://schemas.openxmlformats.org/drawingml/2006/picture">
                 <pic:pic xmlns:pic="http://schemas.openxmlformats.org/drawingml/2006/picture">
                   <pic:nvPicPr>
-                    <pic:cNvPr id="0" name="Picture 2" descr="C:\Users\Nicolas.HENRY\Pictures\runs.jpg"/>
-                    <pic:cNvPicPr>
-                      <a:picLocks noChangeAspect="1" noChangeArrowheads="1"/>
-                    </pic:cNvPicPr>
-                  </pic:nvPicPr>
-                  <pic:blipFill rotWithShape="1">
-                    <a:blip r:embed="rId9" cstate="print">
-                      <a:extLst>
-                        <a:ext uri="{28A0092B-C50C-407E-A947-70E740481C1C}">
-                          <a14:useLocalDpi xmlns:a14="http://schemas.microsoft.com/office/drawing/2010/main" val="0"/>
-                        </a:ext>
-                      </a:extLst>
-                    </a:blip>
-                    <a:srcRect t="13444" b="25482"/>
-                    <a:stretch/>
-                  </pic:blipFill>
-                  <pic:spPr bwMode="auto">
-                    <a:xfrm>
-                      <a:off x="0" y="0"/>
-                      <a:ext cx="6366331" cy="1998510"/>
-                    </a:xfrm>
-                    <a:prstGeom prst="rect">
-                      <a:avLst/>
-                    </a:prstGeom>
-                    <a:noFill/>
-                    <a:ln>
-                      <a:noFill/>
-                    </a:ln>
-                    <a:extLst>
-                      <a:ext uri="{53640926-AAD7-44D8-BBD7-CCE9431645EC}">
-                        <a14:shadowObscured xmlns:a14="http://schemas.microsoft.com/office/drawing/2010/main"/>
-                      </a:ext>
-                    </a:extLst>
-                  </pic:spPr>
-                </pic:pic>
-              </a:graphicData>
-            </a:graphic>
-          </wp:inline>
-        </w:drawing>
-      </w:r>
-    </w:p>
-    <w:p>
-      <w:pPr>
-        <w:rPr>
-          <w:lang w:val="fr-CH"/>
-        </w:rPr>
-      </w:pPr>
-    </w:p>
-    <w:p>
-      <w:pPr>
-        <w:rPr>
-          <w:lang w:val="fr-CH"/>
-        </w:rPr>
-      </w:pPr>
-      <w:r>
-        <w:rPr>
-          <w:noProof/>
-          <w:lang w:val="fr-CH" w:eastAsia="fr-CH"/>
-        </w:rPr>
-        <w:drawing>
-          <wp:anchor distT="0" distB="0" distL="114300" distR="114300" simplePos="0" relativeHeight="251669504" behindDoc="0" locked="0" layoutInCell="1" allowOverlap="1" wp14:anchorId="51E8F8FA" wp14:editId="71A47A91">
-            <wp:simplePos x="0" y="0"/>
-            <wp:positionH relativeFrom="margin">
-              <wp:posOffset>3509645</wp:posOffset>
-            </wp:positionH>
-            <wp:positionV relativeFrom="margin">
-              <wp:posOffset>4333875</wp:posOffset>
-            </wp:positionV>
-            <wp:extent cx="2962275" cy="1540510"/>
-            <wp:effectExtent l="0" t="0" r="9525" b="2540"/>
-            <wp:wrapSquare wrapText="bothSides"/>
-            <wp:docPr id="11" name="Image 11" descr="C:\Users\Nicolas.HENRY\Pictures\user.jpg"/>
-            <wp:cNvGraphicFramePr>
-              <a:graphicFrameLocks xmlns:a="http://schemas.openxmlformats.org/drawingml/2006/main" noChangeAspect="1"/>
-            </wp:cNvGraphicFramePr>
-            <a:graphic xmlns:a="http://schemas.openxmlformats.org/drawingml/2006/main">
-              <a:graphicData uri="http://schemas.openxmlformats.org/drawingml/2006/picture">
-                <pic:pic xmlns:pic="http://schemas.openxmlformats.org/drawingml/2006/picture">
-                  <pic:nvPicPr>
-                    <pic:cNvPr id="0" name="Picture 8" descr="C:\Users\Nicolas.HENRY\Pictures\user.jpg"/>
-                    <pic:cNvPicPr>
-                      <a:picLocks noChangeAspect="1" noChangeArrowheads="1"/>
-                    </pic:cNvPicPr>
+                    <pic:cNvPr id="21" name="thumb_bigger_formation-git.png"/>
+                    <pic:cNvPicPr/>
                   </pic:nvPicPr>
                   <pic:blipFill>
                     <a:blip r:embed="rId10" cstate="print">
@@ -344,40 +389,48 @@
                         </a:ext>
                       </a:extLst>
                     </a:blip>
-                    <a:srcRect/>
                     <a:stretch>
                       <a:fillRect/>
                     </a:stretch>
                   </pic:blipFill>
-                  <pic:spPr bwMode="auto">
+                  <pic:spPr>
                     <a:xfrm>
                       <a:off x="0" y="0"/>
-                      <a:ext cx="2962275" cy="1540510"/>
+                      <a:ext cx="649705" cy="649705"/>
                     </a:xfrm>
                     <a:prstGeom prst="rect">
                       <a:avLst/>
                     </a:prstGeom>
-                    <a:noFill/>
-                    <a:ln>
-                      <a:noFill/>
-                    </a:ln>
                   </pic:spPr>
                 </pic:pic>
               </a:graphicData>
             </a:graphic>
+            <wp14:sizeRelH relativeFrom="page">
+              <wp14:pctWidth>0</wp14:pctWidth>
+            </wp14:sizeRelH>
+            <wp14:sizeRelV relativeFrom="page">
+              <wp14:pctHeight>0</wp14:pctHeight>
+            </wp14:sizeRelV>
           </wp:anchor>
         </w:drawing>
       </w:r>
       <w:r>
         <w:rPr>
           <w:noProof/>
-          <w:lang w:val="fr-CH" w:eastAsia="fr-CH"/>
         </w:rPr>
         <w:drawing>
-          <wp:inline distT="0" distB="0" distL="0" distR="0" wp14:anchorId="0E635DD0" wp14:editId="15129D2D">
-            <wp:extent cx="3352800" cy="2048766"/>
-            <wp:effectExtent l="0" t="0" r="0" b="8890"/>
-            <wp:docPr id="4" name="Image 4" descr="C:\Users\Nicolas.HENRY\Pictures\run.jpg"/>
+          <wp:anchor distT="0" distB="0" distL="114300" distR="114300" simplePos="0" relativeHeight="251678720" behindDoc="0" locked="0" layoutInCell="1" allowOverlap="1">
+            <wp:simplePos x="0" y="0"/>
+            <wp:positionH relativeFrom="column">
+              <wp:posOffset>3031392</wp:posOffset>
+            </wp:positionH>
+            <wp:positionV relativeFrom="paragraph">
+              <wp:posOffset>15995</wp:posOffset>
+            </wp:positionV>
+            <wp:extent cx="1606379" cy="843403"/>
+            <wp:effectExtent l="0" t="0" r="0" b="0"/>
+            <wp:wrapNone/>
+            <wp:docPr id="19" name="Image 19"/>
             <wp:cNvGraphicFramePr>
               <a:graphicFrameLocks xmlns:a="http://schemas.openxmlformats.org/drawingml/2006/main" noChangeAspect="1"/>
             </wp:cNvGraphicFramePr>
@@ -385,10 +438,8 @@
               <a:graphicData uri="http://schemas.openxmlformats.org/drawingml/2006/picture">
                 <pic:pic xmlns:pic="http://schemas.openxmlformats.org/drawingml/2006/picture">
                   <pic:nvPicPr>
-                    <pic:cNvPr id="0" name="Picture 3" descr="C:\Users\Nicolas.HENRY\Pictures\run.jpg"/>
-                    <pic:cNvPicPr>
-                      <a:picLocks noChangeAspect="1" noChangeArrowheads="1"/>
-                    </pic:cNvPicPr>
+                    <pic:cNvPr id="19" name="bulma-banner.png"/>
+                    <pic:cNvPicPr/>
                   </pic:nvPicPr>
                   <pic:blipFill>
                     <a:blip r:embed="rId11" cstate="print">
@@ -398,371 +449,948 @@
                         </a:ext>
                       </a:extLst>
                     </a:blip>
-                    <a:srcRect/>
                     <a:stretch>
                       <a:fillRect/>
                     </a:stretch>
                   </pic:blipFill>
-                  <pic:spPr bwMode="auto">
+                  <pic:spPr>
                     <a:xfrm>
                       <a:off x="0" y="0"/>
-                      <a:ext cx="3362548" cy="2054723"/>
+                      <a:ext cx="1606379" cy="843403"/>
                     </a:xfrm>
                     <a:prstGeom prst="rect">
                       <a:avLst/>
                     </a:prstGeom>
-                    <a:noFill/>
-                    <a:ln>
-                      <a:noFill/>
-                    </a:ln>
                   </pic:spPr>
                 </pic:pic>
               </a:graphicData>
             </a:graphic>
-          </wp:inline>
+            <wp14:sizeRelH relativeFrom="page">
+              <wp14:pctWidth>0</wp14:pctWidth>
+            </wp14:sizeRelH>
+            <wp14:sizeRelV relativeFrom="page">
+              <wp14:pctHeight>0</wp14:pctHeight>
+            </wp14:sizeRelV>
+          </wp:anchor>
         </w:drawing>
       </w:r>
+      <w:r>
+        <w:rPr>
+          <w:noProof/>
+        </w:rPr>
+        <w:drawing>
+          <wp:anchor distT="0" distB="0" distL="114300" distR="114300" simplePos="0" relativeHeight="251673600" behindDoc="0" locked="0" layoutInCell="1" allowOverlap="1">
+            <wp:simplePos x="0" y="0"/>
+            <wp:positionH relativeFrom="column">
+              <wp:posOffset>1497135</wp:posOffset>
+            </wp:positionH>
+            <wp:positionV relativeFrom="paragraph">
+              <wp:posOffset>151765</wp:posOffset>
+            </wp:positionV>
+            <wp:extent cx="879014" cy="599606"/>
+            <wp:effectExtent l="0" t="0" r="0" b="0"/>
+            <wp:wrapNone/>
+            <wp:docPr id="16" name="Image 16"/>
+            <wp:cNvGraphicFramePr>
+              <a:graphicFrameLocks xmlns:a="http://schemas.openxmlformats.org/drawingml/2006/main" noChangeAspect="1"/>
+            </wp:cNvGraphicFramePr>
+            <a:graphic xmlns:a="http://schemas.openxmlformats.org/drawingml/2006/main">
+              <a:graphicData uri="http://schemas.openxmlformats.org/drawingml/2006/picture">
+                <pic:pic xmlns:pic="http://schemas.openxmlformats.org/drawingml/2006/picture">
+                  <pic:nvPicPr>
+                    <pic:cNvPr id="16" name="10.png"/>
+                    <pic:cNvPicPr/>
+                  </pic:nvPicPr>
+                  <pic:blipFill>
+                    <a:blip r:embed="rId12" cstate="print">
+                      <a:extLst>
+                        <a:ext uri="{28A0092B-C50C-407E-A947-70E740481C1C}">
+                          <a14:useLocalDpi xmlns:a14="http://schemas.microsoft.com/office/drawing/2010/main" val="0"/>
+                        </a:ext>
+                      </a:extLst>
+                    </a:blip>
+                    <a:stretch>
+                      <a:fillRect/>
+                    </a:stretch>
+                  </pic:blipFill>
+                  <pic:spPr>
+                    <a:xfrm>
+                      <a:off x="0" y="0"/>
+                      <a:ext cx="879014" cy="599606"/>
+                    </a:xfrm>
+                    <a:prstGeom prst="rect">
+                      <a:avLst/>
+                    </a:prstGeom>
+                  </pic:spPr>
+                </pic:pic>
+              </a:graphicData>
+            </a:graphic>
+            <wp14:sizeRelH relativeFrom="page">
+              <wp14:pctWidth>0</wp14:pctWidth>
+            </wp14:sizeRelH>
+            <wp14:sizeRelV relativeFrom="page">
+              <wp14:pctHeight>0</wp14:pctHeight>
+            </wp14:sizeRelV>
+          </wp:anchor>
+        </w:drawing>
+      </w:r>
     </w:p>
+    <w:p/>
+    <w:p/>
+    <w:p/>
     <w:p>
-      <w:pPr>
-        <w:pStyle w:val="Titre2"/>
-      </w:pPr>
       <w:r>
         <w:rPr>
           <w:noProof/>
-          <w:lang w:val="fr-CH" w:eastAsia="fr-CH"/>
         </w:rPr>
         <mc:AlternateContent>
-          <mc:Choice Requires="wpg">
+          <mc:Choice Requires="wps">
             <w:drawing>
-              <wp:anchor distT="0" distB="0" distL="114300" distR="114300" simplePos="0" relativeHeight="251668480" behindDoc="0" locked="0" layoutInCell="1" allowOverlap="1" wp14:anchorId="51B05856" wp14:editId="7539AEB6">
+              <wp:anchor distT="0" distB="0" distL="114300" distR="114300" simplePos="0" relativeHeight="251680768" behindDoc="0" locked="0" layoutInCell="1" allowOverlap="1" wp14:anchorId="6B23879D" wp14:editId="4D167397">
                 <wp:simplePos x="0" y="0"/>
                 <wp:positionH relativeFrom="column">
-                  <wp:posOffset>3604260</wp:posOffset>
+                  <wp:posOffset>2848708</wp:posOffset>
                 </wp:positionH>
                 <wp:positionV relativeFrom="paragraph">
-                  <wp:posOffset>226695</wp:posOffset>
+                  <wp:posOffset>181610</wp:posOffset>
                 </wp:positionV>
-                <wp:extent cx="1822450" cy="1304290"/>
-                <wp:effectExtent l="0" t="0" r="6350" b="0"/>
-                <wp:wrapSquare wrapText="bothSides"/>
-                <wp:docPr id="10" name="Groupe 10"/>
+                <wp:extent cx="1962150" cy="305728"/>
+                <wp:effectExtent l="0" t="0" r="0" b="0"/>
+                <wp:wrapNone/>
+                <wp:docPr id="20" name="Zone de texte 20"/>
                 <wp:cNvGraphicFramePr/>
                 <a:graphic xmlns:a="http://schemas.openxmlformats.org/drawingml/2006/main">
-                  <a:graphicData uri="http://schemas.microsoft.com/office/word/2010/wordprocessingGroup">
-                    <wpg:wgp>
-                      <wpg:cNvGrpSpPr/>
-                      <wpg:grpSpPr>
+                  <a:graphicData uri="http://schemas.microsoft.com/office/word/2010/wordprocessingShape">
+                    <wps:wsp>
+                      <wps:cNvSpPr txBox="1"/>
+                      <wps:spPr>
                         <a:xfrm>
                           <a:off x="0" y="0"/>
-                          <a:ext cx="1822450" cy="1304290"/>
-                          <a:chOff x="0" y="0"/>
-                          <a:chExt cx="1822450" cy="1304290"/>
+                          <a:ext cx="1962150" cy="305728"/>
                         </a:xfrm>
-                      </wpg:grpSpPr>
-                      <pic:pic xmlns:pic="http://schemas.openxmlformats.org/drawingml/2006/picture">
-                        <pic:nvPicPr>
-                          <pic:cNvPr id="5" name="Image 5" descr="C:\Users\Nicolas.HENRY\Desktop\logos\github-logo.png"/>
-                          <pic:cNvPicPr>
-                            <a:picLocks noChangeAspect="1"/>
-                          </pic:cNvPicPr>
-                        </pic:nvPicPr>
-                        <pic:blipFill>
-                          <a:blip r:embed="rId12" cstate="print">
-                            <a:extLst>
-                              <a:ext uri="{28A0092B-C50C-407E-A947-70E740481C1C}">
-                                <a14:useLocalDpi xmlns:a14="http://schemas.microsoft.com/office/drawing/2010/main" val="0"/>
-                              </a:ext>
-                            </a:extLst>
-                          </a:blip>
-                          <a:srcRect/>
-                          <a:stretch>
-                            <a:fillRect/>
-                          </a:stretch>
-                        </pic:blipFill>
-                        <pic:spPr bwMode="auto">
-                          <a:xfrm>
-                            <a:off x="1000125" y="38100"/>
-                            <a:ext cx="551815" cy="551815"/>
-                          </a:xfrm>
-                          <a:prstGeom prst="rect">
-                            <a:avLst/>
-                          </a:prstGeom>
+                        <a:prstGeom prst="rect">
+                          <a:avLst/>
+                        </a:prstGeom>
+                        <a:noFill/>
+                        <a:ln w="6350">
                           <a:noFill/>
-                          <a:ln>
-                            <a:noFill/>
-                          </a:ln>
-                        </pic:spPr>
-                      </pic:pic>
-                      <pic:pic xmlns:pic="http://schemas.openxmlformats.org/drawingml/2006/picture">
-                        <pic:nvPicPr>
-                          <pic:cNvPr id="6" name="Image 6" descr="C:\Users\Nicolas.HENRY\Desktop\logos\trello.png"/>
-                          <pic:cNvPicPr>
-                            <a:picLocks noChangeAspect="1"/>
-                          </pic:cNvPicPr>
-                        </pic:nvPicPr>
-                        <pic:blipFill rotWithShape="1">
-                          <a:blip r:embed="rId13" cstate="print">
-                            <a:extLst>
-                              <a:ext uri="{28A0092B-C50C-407E-A947-70E740481C1C}">
-                                <a14:useLocalDpi xmlns:a14="http://schemas.microsoft.com/office/drawing/2010/main" val="0"/>
-                              </a:ext>
-                            </a:extLst>
-                          </a:blip>
-                          <a:srcRect l="23137" t="37853" r="23582" b="41268"/>
-                          <a:stretch/>
-                        </pic:blipFill>
-                        <pic:spPr bwMode="auto">
-                          <a:xfrm>
-                            <a:off x="733425" y="885825"/>
-                            <a:ext cx="1089025" cy="320040"/>
-                          </a:xfrm>
-                          <a:prstGeom prst="rect">
-                            <a:avLst/>
-                          </a:prstGeom>
-                          <a:noFill/>
-                          <a:ln>
-                            <a:noFill/>
-                          </a:ln>
-                          <a:extLst>
-                            <a:ext uri="{53640926-AAD7-44D8-BBD7-CCE9431645EC}">
-                              <a14:shadowObscured xmlns:a14="http://schemas.microsoft.com/office/drawing/2010/main"/>
-                            </a:ext>
-                          </a:extLst>
-                        </pic:spPr>
-                      </pic:pic>
-                      <pic:pic xmlns:pic="http://schemas.openxmlformats.org/drawingml/2006/picture">
-                        <pic:nvPicPr>
-                          <pic:cNvPr id="8" name="Image 8" descr="C:\Users\Nicolas.HENRY\Desktop\logos\laravel.png"/>
-                          <pic:cNvPicPr>
-                            <a:picLocks noChangeAspect="1"/>
-                          </pic:cNvPicPr>
-                        </pic:nvPicPr>
-                        <pic:blipFill rotWithShape="1">
-                          <a:blip r:embed="rId14" cstate="print">
-                            <a:extLst>
-                              <a:ext uri="{28A0092B-C50C-407E-A947-70E740481C1C}">
-                                <a14:useLocalDpi xmlns:a14="http://schemas.microsoft.com/office/drawing/2010/main" val="0"/>
-                              </a:ext>
-                            </a:extLst>
-                          </a:blip>
-                          <a:srcRect l="22072" t="15580" r="25983" b="12060"/>
-                          <a:stretch/>
-                        </pic:blipFill>
-                        <pic:spPr bwMode="auto">
-                          <a:xfrm>
-                            <a:off x="0" y="0"/>
-                            <a:ext cx="647700" cy="629285"/>
-                          </a:xfrm>
-                          <a:prstGeom prst="rect">
-                            <a:avLst/>
-                          </a:prstGeom>
-                          <a:noFill/>
-                          <a:ln>
-                            <a:noFill/>
-                          </a:ln>
-                          <a:extLst>
-                            <a:ext uri="{53640926-AAD7-44D8-BBD7-CCE9431645EC}">
-                              <a14:shadowObscured xmlns:a14="http://schemas.microsoft.com/office/drawing/2010/main"/>
-                            </a:ext>
-                          </a:extLst>
-                        </pic:spPr>
-                      </pic:pic>
-                      <pic:pic xmlns:pic="http://schemas.openxmlformats.org/drawingml/2006/picture">
-                        <pic:nvPicPr>
-                          <pic:cNvPr id="9" name="Image 9" descr="C:\Users\Nicolas.HENRY\Desktop\logos\1200px-Visual_Studio_Code_1.18_icon.svg.png"/>
-                          <pic:cNvPicPr>
-                            <a:picLocks noChangeAspect="1"/>
-                          </pic:cNvPicPr>
-                        </pic:nvPicPr>
-                        <pic:blipFill>
-                          <a:blip r:embed="rId15" cstate="print">
-                            <a:extLst>
-                              <a:ext uri="{28A0092B-C50C-407E-A947-70E740481C1C}">
-                                <a14:useLocalDpi xmlns:a14="http://schemas.microsoft.com/office/drawing/2010/main" val="0"/>
-                              </a:ext>
-                            </a:extLst>
-                          </a:blip>
-                          <a:srcRect/>
-                          <a:stretch>
-                            <a:fillRect/>
-                          </a:stretch>
-                        </pic:blipFill>
-                        <pic:spPr bwMode="auto">
-                          <a:xfrm>
-                            <a:off x="66675" y="790575"/>
-                            <a:ext cx="515620" cy="513715"/>
-                          </a:xfrm>
-                          <a:prstGeom prst="rect">
-                            <a:avLst/>
-                          </a:prstGeom>
-                          <a:noFill/>
-                          <a:ln>
-                            <a:noFill/>
-                          </a:ln>
-                        </pic:spPr>
-                      </pic:pic>
-                    </wpg:wgp>
+                        </a:ln>
+                      </wps:spPr>
+                      <wps:txbx>
+                        <w:txbxContent>
+                          <w:p>
+                            <w:pPr>
+                              <w:jc w:val="center"/>
+                              <w:rPr>
+                                <w:rFonts w:ascii="Helvetica" w:hAnsi="Helvetica"/>
+                                <w:lang w:val="fr-CH"/>
+                              </w:rPr>
+                            </w:pPr>
+                            <w:r>
+                              <w:rPr>
+                                <w:rFonts w:ascii="Helvetica" w:hAnsi="Helvetica"/>
+                                <w:lang w:val="fr-CH"/>
+                              </w:rPr>
+                              <w:t>F</w:t>
+                            </w:r>
+                            <w:r>
+                              <w:rPr>
+                                <w:rFonts w:ascii="Helvetica" w:hAnsi="Helvetica"/>
+                                <w:lang w:val="fr-CH"/>
+                              </w:rPr>
+                              <w:t>ront-</w:t>
+                            </w:r>
+                            <w:r>
+                              <w:rPr>
+                                <w:rFonts w:ascii="Helvetica" w:hAnsi="Helvetica"/>
+                                <w:lang w:val="fr-CH"/>
+                              </w:rPr>
+                              <w:t>end avec B</w:t>
+                            </w:r>
+                            <w:r>
+                              <w:rPr>
+                                <w:rFonts w:ascii="Helvetica" w:hAnsi="Helvetica"/>
+                                <w:lang w:val="fr-CH"/>
+                              </w:rPr>
+                              <w:t>ulma.</w:t>
+                            </w:r>
+                          </w:p>
+                        </w:txbxContent>
+                      </wps:txbx>
+                      <wps:bodyPr rot="0" spcFirstLastPara="0" vertOverflow="overflow" horzOverflow="overflow" vert="horz" wrap="square" lIns="91440" tIns="45720" rIns="91440" bIns="45720" numCol="1" spcCol="0" rtlCol="0" fromWordArt="0" anchor="t" anchorCtr="0" forceAA="0" compatLnSpc="1">
+                        <a:prstTxWarp prst="textNoShape">
+                          <a:avLst/>
+                        </a:prstTxWarp>
+                        <a:noAutofit/>
+                      </wps:bodyPr>
+                    </wps:wsp>
                   </a:graphicData>
                 </a:graphic>
+                <wp14:sizeRelH relativeFrom="margin">
+                  <wp14:pctWidth>0</wp14:pctWidth>
+                </wp14:sizeRelH>
+                <wp14:sizeRelV relativeFrom="margin">
+                  <wp14:pctHeight>0</wp14:pctHeight>
+                </wp14:sizeRelV>
               </wp:anchor>
             </w:drawing>
           </mc:Choice>
           <mc:Fallback>
             <w:pict>
-              <v:group w14:anchorId="32C818BB" id="Groupe 10" o:spid="_x0000_s1026" style="position:absolute;margin-left:283.8pt;margin-top:17.85pt;width:143.5pt;height:102.7pt;z-index:251668480" coordsize="18224,13042" o:gfxdata="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">
-                <v:shapetype id="_x0000_t75" coordsize="21600,21600" o:spt="75" o:preferrelative="t" path="m@4@5l@4@11@9@11@9@5xe" filled="f" stroked="f">
-                  <v:stroke joinstyle="miter"/>
-                  <v:formulas>
-                    <v:f eqn="if lineDrawn pixelLineWidth 0"/>
-                    <v:f eqn="sum @0 1 0"/>
-                    <v:f eqn="sum 0 0 @1"/>
-                    <v:f eqn="prod @2 1 2"/>
-                    <v:f eqn="prod @3 21600 pixelWidth"/>
-                    <v:f eqn="prod @3 21600 pixelHeight"/>
-                    <v:f eqn="sum @0 0 1"/>
-                    <v:f eqn="prod @6 1 2"/>
-                    <v:f eqn="prod @7 21600 pixelWidth"/>
-                    <v:f eqn="sum @8 21600 0"/>
-                    <v:f eqn="prod @7 21600 pixelHeight"/>
-                    <v:f eqn="sum @10 21600 0"/>
-                  </v:formulas>
-                  <v:path o:extrusionok="f" gradientshapeok="t" o:connecttype="rect"/>
-                  <o:lock v:ext="edit" aspectratio="t"/>
-                </v:shapetype>
-                <v:shape id="Image 5" o:spid="_x0000_s1027" type="#_x0000_t75" style="position:absolute;left:10001;top:381;width:5518;height:5518;visibility:visible;mso-wrap-style:square" o:gfxdata="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">
-                  <v:imagedata r:id="rId16" o:title="github-logo"/>
-                  <v:path arrowok="t"/>
-                </v:shape>
-                <v:shape id="Image 6" o:spid="_x0000_s1028" type="#_x0000_t75" style="position:absolute;left:7334;top:8858;width:10890;height:3200;visibility:visible;mso-wrap-style:square" o:gfxdata="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">
-                  <v:imagedata r:id="rId17" o:title="trello" croptop="24807f" cropbottom="27045f" cropleft="15163f" cropright="15455f"/>
-                  <v:path arrowok="t"/>
-                </v:shape>
-                <v:shape id="Image 8" o:spid="_x0000_s1029" type="#_x0000_t75" style="position:absolute;width:6477;height:6292;visibility:visible;mso-wrap-style:square" o:gfxdata="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">
-                  <v:imagedata r:id="rId18" o:title="laravel" croptop="10211f" cropbottom="7904f" cropleft="14465f" cropright="17028f"/>
-                  <v:path arrowok="t"/>
-                </v:shape>
-                <v:shape id="Image 9" o:spid="_x0000_s1030" type="#_x0000_t75" style="position:absolute;left:666;top:7905;width:5156;height:5137;visibility:visible;mso-wrap-style:square" o:gfxdata="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">
-                  <v:imagedata r:id="rId19" o:title="1200px-Visual_Studio_Code_1.18_icon.svg"/>
-                  <v:path arrowok="t"/>
-                </v:shape>
-                <w10:wrap type="square"/>
-              </v:group>
+              <v:shape w14:anchorId="6B23879D" id="Zone de texte 20" o:spid="_x0000_s1027" type="#_x0000_t202" style="position:absolute;margin-left:224.3pt;margin-top:14.3pt;width:154.5pt;height:24.05pt;z-index:251680768;visibility:visible;mso-wrap-style:square;mso-width-percent:0;mso-height-percent:0;mso-wrap-distance-left:9pt;mso-wrap-distance-top:0;mso-wrap-distance-right:9pt;mso-wrap-distance-bottom:0;mso-position-horizontal:absolute;mso-position-horizontal-relative:text;mso-position-vertical:absolute;mso-position-vertical-relative:text;mso-width-percent:0;mso-height-percent:0;mso-width-relative:margin;mso-height-relative:margin;v-text-anchor:top" o:gfxdata="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" filled="f" stroked="f" strokeweight=".5pt">
+                <v:textbox>
+                  <w:txbxContent>
+                    <w:p>
+                      <w:pPr>
+                        <w:jc w:val="center"/>
+                        <w:rPr>
+                          <w:rFonts w:ascii="Helvetica" w:hAnsi="Helvetica"/>
+                          <w:lang w:val="fr-CH"/>
+                        </w:rPr>
+                      </w:pPr>
+                      <w:r>
+                        <w:rPr>
+                          <w:rFonts w:ascii="Helvetica" w:hAnsi="Helvetica"/>
+                          <w:lang w:val="fr-CH"/>
+                        </w:rPr>
+                        <w:t>F</w:t>
+                      </w:r>
+                      <w:r>
+                        <w:rPr>
+                          <w:rFonts w:ascii="Helvetica" w:hAnsi="Helvetica"/>
+                          <w:lang w:val="fr-CH"/>
+                        </w:rPr>
+                        <w:t>ront-</w:t>
+                      </w:r>
+                      <w:r>
+                        <w:rPr>
+                          <w:rFonts w:ascii="Helvetica" w:hAnsi="Helvetica"/>
+                          <w:lang w:val="fr-CH"/>
+                        </w:rPr>
+                        <w:t>end avec B</w:t>
+                      </w:r>
+                      <w:r>
+                        <w:rPr>
+                          <w:rFonts w:ascii="Helvetica" w:hAnsi="Helvetica"/>
+                          <w:lang w:val="fr-CH"/>
+                        </w:rPr>
+                        <w:t>ulma.</w:t>
+                      </w:r>
+                    </w:p>
+                  </w:txbxContent>
+                </v:textbox>
+              </v:shape>
             </w:pict>
           </mc:Fallback>
         </mc:AlternateContent>
       </w:r>
       <w:r>
-        <w:t>Technologies</w:t>
-      </w:r>
-      <w:r>
-        <w:t xml:space="preserve"> utilisées</w:t>
+        <w:rPr>
+          <w:noProof/>
+        </w:rPr>
+        <mc:AlternateContent>
+          <mc:Choice Requires="wps">
+            <w:drawing>
+              <wp:anchor distT="0" distB="0" distL="114300" distR="114300" simplePos="0" relativeHeight="251671552" behindDoc="0" locked="0" layoutInCell="1" allowOverlap="1">
+                <wp:simplePos x="0" y="0"/>
+                <wp:positionH relativeFrom="column">
+                  <wp:posOffset>16411</wp:posOffset>
+                </wp:positionH>
+                <wp:positionV relativeFrom="paragraph">
+                  <wp:posOffset>181610</wp:posOffset>
+                </wp:positionV>
+                <wp:extent cx="2653665" cy="351790"/>
+                <wp:effectExtent l="0" t="0" r="0" b="0"/>
+                <wp:wrapNone/>
+                <wp:docPr id="14" name="Zone de texte 14"/>
+                <wp:cNvGraphicFramePr/>
+                <a:graphic xmlns:a="http://schemas.openxmlformats.org/drawingml/2006/main">
+                  <a:graphicData uri="http://schemas.microsoft.com/office/word/2010/wordprocessingShape">
+                    <wps:wsp>
+                      <wps:cNvSpPr txBox="1"/>
+                      <wps:spPr>
+                        <a:xfrm>
+                          <a:off x="0" y="0"/>
+                          <a:ext cx="2653665" cy="351790"/>
+                        </a:xfrm>
+                        <a:prstGeom prst="rect">
+                          <a:avLst/>
+                        </a:prstGeom>
+                        <a:noFill/>
+                        <a:ln w="6350">
+                          <a:noFill/>
+                        </a:ln>
+                      </wps:spPr>
+                      <wps:txbx>
+                        <w:txbxContent>
+                          <w:p>
+                            <w:pPr>
+                              <w:jc w:val="center"/>
+                              <w:rPr>
+                                <w:rFonts w:ascii="Helvetica" w:hAnsi="Helvetica"/>
+                                <w:lang w:val="fr-CH"/>
+                              </w:rPr>
+                            </w:pPr>
+                            <w:r>
+                              <w:rPr>
+                                <w:rFonts w:ascii="Helvetica" w:hAnsi="Helvetica"/>
+                                <w:lang w:val="fr-CH"/>
+                              </w:rPr>
+                              <w:t>Back-end en PHP avec Laravel</w:t>
+                            </w:r>
+                          </w:p>
+                        </w:txbxContent>
+                      </wps:txbx>
+                      <wps:bodyPr rot="0" spcFirstLastPara="0" vertOverflow="overflow" horzOverflow="overflow" vert="horz" wrap="square" lIns="91440" tIns="45720" rIns="91440" bIns="45720" numCol="1" spcCol="0" rtlCol="0" fromWordArt="0" anchor="t" anchorCtr="0" forceAA="0" compatLnSpc="1">
+                        <a:prstTxWarp prst="textNoShape">
+                          <a:avLst/>
+                        </a:prstTxWarp>
+                        <a:noAutofit/>
+                      </wps:bodyPr>
+                    </wps:wsp>
+                  </a:graphicData>
+                </a:graphic>
+                <wp14:sizeRelH relativeFrom="margin">
+                  <wp14:pctWidth>0</wp14:pctWidth>
+                </wp14:sizeRelH>
+                <wp14:sizeRelV relativeFrom="margin">
+                  <wp14:pctHeight>0</wp14:pctHeight>
+                </wp14:sizeRelV>
+              </wp:anchor>
+            </w:drawing>
+          </mc:Choice>
+          <mc:Fallback>
+            <w:pict>
+              <v:shape id="Zone de texte 14" o:spid="_x0000_s1028" type="#_x0000_t202" style="position:absolute;margin-left:1.3pt;margin-top:14.3pt;width:208.95pt;height:27.7pt;z-index:251671552;visibility:visible;mso-wrap-style:square;mso-width-percent:0;mso-height-percent:0;mso-wrap-distance-left:9pt;mso-wrap-distance-top:0;mso-wrap-distance-right:9pt;mso-wrap-distance-bottom:0;mso-position-horizontal:absolute;mso-position-horizontal-relative:text;mso-position-vertical:absolute;mso-position-vertical-relative:text;mso-width-percent:0;mso-height-percent:0;mso-width-relative:margin;mso-height-relative:margin;v-text-anchor:top" o:gfxdata="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" filled="f" stroked="f" strokeweight=".5pt">
+                <v:textbox>
+                  <w:txbxContent>
+                    <w:p>
+                      <w:pPr>
+                        <w:jc w:val="center"/>
+                        <w:rPr>
+                          <w:rFonts w:ascii="Helvetica" w:hAnsi="Helvetica"/>
+                          <w:lang w:val="fr-CH"/>
+                        </w:rPr>
+                      </w:pPr>
+                      <w:r>
+                        <w:rPr>
+                          <w:rFonts w:ascii="Helvetica" w:hAnsi="Helvetica"/>
+                          <w:lang w:val="fr-CH"/>
+                        </w:rPr>
+                        <w:t>Back-end en PHP avec Laravel</w:t>
+                      </w:r>
+                    </w:p>
+                  </w:txbxContent>
+                </v:textbox>
+              </v:shape>
+            </w:pict>
+          </mc:Fallback>
+        </mc:AlternateContent>
+      </w:r>
+      <w:r>
+        <w:rPr>
+          <w:noProof/>
+        </w:rPr>
+        <mc:AlternateContent>
+          <mc:Choice Requires="wps">
+            <w:drawing>
+              <wp:anchor distT="0" distB="0" distL="114300" distR="114300" simplePos="0" relativeHeight="251683840" behindDoc="0" locked="0" layoutInCell="1" allowOverlap="1" wp14:anchorId="676D20EB" wp14:editId="6094C789">
+                <wp:simplePos x="0" y="0"/>
+                <wp:positionH relativeFrom="column">
+                  <wp:posOffset>4999221</wp:posOffset>
+                </wp:positionH>
+                <wp:positionV relativeFrom="paragraph">
+                  <wp:posOffset>181110</wp:posOffset>
+                </wp:positionV>
+                <wp:extent cx="1647190" cy="311494"/>
+                <wp:effectExtent l="0" t="0" r="0" b="0"/>
+                <wp:wrapNone/>
+                <wp:docPr id="22" name="Zone de texte 22"/>
+                <wp:cNvGraphicFramePr/>
+                <a:graphic xmlns:a="http://schemas.openxmlformats.org/drawingml/2006/main">
+                  <a:graphicData uri="http://schemas.microsoft.com/office/word/2010/wordprocessingShape">
+                    <wps:wsp>
+                      <wps:cNvSpPr txBox="1"/>
+                      <wps:spPr>
+                        <a:xfrm>
+                          <a:off x="0" y="0"/>
+                          <a:ext cx="1647190" cy="311494"/>
+                        </a:xfrm>
+                        <a:prstGeom prst="rect">
+                          <a:avLst/>
+                        </a:prstGeom>
+                        <a:noFill/>
+                        <a:ln w="6350">
+                          <a:noFill/>
+                        </a:ln>
+                      </wps:spPr>
+                      <wps:txbx>
+                        <w:txbxContent>
+                          <w:p>
+                            <w:pPr>
+                              <w:jc w:val="center"/>
+                              <w:rPr>
+                                <w:rFonts w:ascii="Helvetica" w:hAnsi="Helvetica"/>
+                                <w:lang w:val="fr-CH"/>
+                              </w:rPr>
+                            </w:pPr>
+                            <w:r>
+                              <w:rPr>
+                                <w:rFonts w:ascii="Helvetica" w:hAnsi="Helvetica"/>
+                                <w:lang w:val="fr-CH"/>
+                              </w:rPr>
+                              <w:t>V</w:t>
+                            </w:r>
+                            <w:r>
+                              <w:rPr>
+                                <w:rFonts w:ascii="Helvetica" w:hAnsi="Helvetica"/>
+                                <w:lang w:val="fr-CH"/>
+                              </w:rPr>
+                              <w:t>ersion</w:t>
+                            </w:r>
+                            <w:r>
+                              <w:rPr>
+                                <w:rFonts w:ascii="Helvetica" w:hAnsi="Helvetica"/>
+                                <w:lang w:val="fr-CH"/>
+                              </w:rPr>
+                              <w:t>ing avec Git</w:t>
+                            </w:r>
+                          </w:p>
+                        </w:txbxContent>
+                      </wps:txbx>
+                      <wps:bodyPr rot="0" spcFirstLastPara="0" vertOverflow="overflow" horzOverflow="overflow" vert="horz" wrap="square" lIns="91440" tIns="45720" rIns="91440" bIns="45720" numCol="1" spcCol="0" rtlCol="0" fromWordArt="0" anchor="t" anchorCtr="0" forceAA="0" compatLnSpc="1">
+                        <a:prstTxWarp prst="textNoShape">
+                          <a:avLst/>
+                        </a:prstTxWarp>
+                        <a:noAutofit/>
+                      </wps:bodyPr>
+                    </wps:wsp>
+                  </a:graphicData>
+                </a:graphic>
+                <wp14:sizeRelH relativeFrom="margin">
+                  <wp14:pctWidth>0</wp14:pctWidth>
+                </wp14:sizeRelH>
+                <wp14:sizeRelV relativeFrom="margin">
+                  <wp14:pctHeight>0</wp14:pctHeight>
+                </wp14:sizeRelV>
+              </wp:anchor>
+            </w:drawing>
+          </mc:Choice>
+          <mc:Fallback>
+            <w:pict>
+              <v:shape w14:anchorId="676D20EB" id="Zone de texte 22" o:spid="_x0000_s1029" type="#_x0000_t202" style="position:absolute;margin-left:393.65pt;margin-top:14.25pt;width:129.7pt;height:24.55pt;z-index:251683840;visibility:visible;mso-wrap-style:square;mso-width-percent:0;mso-height-percent:0;mso-wrap-distance-left:9pt;mso-wrap-distance-top:0;mso-wrap-distance-right:9pt;mso-wrap-distance-bottom:0;mso-position-horizontal:absolute;mso-position-horizontal-relative:text;mso-position-vertical:absolute;mso-position-vertical-relative:text;mso-width-percent:0;mso-height-percent:0;mso-width-relative:margin;mso-height-relative:margin;v-text-anchor:top" o:gfxdata="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" filled="f" stroked="f" strokeweight=".5pt">
+                <v:textbox>
+                  <w:txbxContent>
+                    <w:p>
+                      <w:pPr>
+                        <w:jc w:val="center"/>
+                        <w:rPr>
+                          <w:rFonts w:ascii="Helvetica" w:hAnsi="Helvetica"/>
+                          <w:lang w:val="fr-CH"/>
+                        </w:rPr>
+                      </w:pPr>
+                      <w:r>
+                        <w:rPr>
+                          <w:rFonts w:ascii="Helvetica" w:hAnsi="Helvetica"/>
+                          <w:lang w:val="fr-CH"/>
+                        </w:rPr>
+                        <w:t>V</w:t>
+                      </w:r>
+                      <w:r>
+                        <w:rPr>
+                          <w:rFonts w:ascii="Helvetica" w:hAnsi="Helvetica"/>
+                          <w:lang w:val="fr-CH"/>
+                        </w:rPr>
+                        <w:t>ersion</w:t>
+                      </w:r>
+                      <w:r>
+                        <w:rPr>
+                          <w:rFonts w:ascii="Helvetica" w:hAnsi="Helvetica"/>
+                          <w:lang w:val="fr-CH"/>
+                        </w:rPr>
+                        <w:t>ing avec Git</w:t>
+                      </w:r>
+                    </w:p>
+                  </w:txbxContent>
+                </v:textbox>
+              </v:shape>
+            </w:pict>
+          </mc:Fallback>
+        </mc:AlternateContent>
       </w:r>
     </w:p>
+    <w:p/>
     <w:p>
-      <w:r>
-        <w:t xml:space="preserve">Ce projet </w:t>
-      </w:r>
-      <w:r>
-        <w:t>a</w:t>
-      </w:r>
-      <w:r>
-        <w:t xml:space="preserve"> nécessité les technologies suivantes :</w:t>
-      </w:r>
-    </w:p>
-    <w:p>
-      <w:pPr>
-        <w:pStyle w:val="Paragraphedeliste"/>
-        <w:numPr>
-          <w:ilvl w:val="0"/>
-          <w:numId w:val="4"/>
-        </w:numPr>
-      </w:pPr>
-      <w:proofErr w:type="spellStart"/>
-      <w:r>
-        <w:t>Laravel</w:t>
-      </w:r>
-      <w:proofErr w:type="spellEnd"/>
-    </w:p>
-    <w:p>
-      <w:pPr>
-        <w:pStyle w:val="Paragraphedeliste"/>
-        <w:numPr>
-          <w:ilvl w:val="0"/>
-          <w:numId w:val="4"/>
-        </w:numPr>
-      </w:pPr>
-      <w:r>
-        <w:t>Visual Studio Code</w:t>
-      </w:r>
-    </w:p>
-    <w:p>
-      <w:pPr>
-        <w:pStyle w:val="Paragraphedeliste"/>
-        <w:numPr>
-          <w:ilvl w:val="0"/>
-          <w:numId w:val="4"/>
-        </w:numPr>
-      </w:pPr>
-      <w:r>
-        <w:t>GitHub</w:t>
-      </w:r>
-    </w:p>
-    <w:p>
-      <w:pPr>
-        <w:pStyle w:val="Paragraphedeliste"/>
-        <w:numPr>
-          <w:ilvl w:val="0"/>
-          <w:numId w:val="4"/>
-        </w:numPr>
-      </w:pPr>
-      <w:proofErr w:type="spellStart"/>
-      <w:r>
-        <w:t>Trello</w:t>
-      </w:r>
-      <w:proofErr w:type="spellEnd"/>
-    </w:p>
-    <w:p>
-      <w:pPr>
-        <w:pStyle w:val="Titre2"/>
-      </w:pPr>
-      <w:r>
-        <w:t>Résultats</w:t>
-      </w:r>
-    </w:p>
-    <w:p>
-      <w:r>
-        <w:t xml:space="preserve">L’application est </w:t>
-      </w:r>
-      <w:r>
-        <w:t>fonctionnelle</w:t>
-      </w:r>
-      <w:r>
-        <w:t xml:space="preserve"> sur les différents navigateurs modernes</w:t>
-      </w:r>
-      <w:r>
-        <w:t xml:space="preserve"> et u</w:t>
-      </w:r>
-      <w:r>
-        <w:t xml:space="preserve">ne phase de test a été effectuée pour supprimer les potentiels </w:t>
-      </w:r>
-      <w:r>
-        <w:t xml:space="preserve">bugs </w:t>
-      </w:r>
-      <w:r>
-        <w:t>et ainsi livrer une version de l’application fonctionnelle.</w:t>
-      </w:r>
-      <w:r>
-        <w:t xml:space="preserve"> Les exigences du client ont étés remplies et l’application sera utilisée en test durant le Paléo 2018.</w:t>
-      </w:r>
       <w:bookmarkStart w:id="0" w:name="_GoBack"/>
       <w:bookmarkEnd w:id="0"/>
     </w:p>
+    <w:p>
+      <w:pPr>
+        <w:pStyle w:val="Titre2"/>
+        <w:rPr>
+          <w:rFonts w:ascii="Helvetica" w:hAnsi="Helvetica"/>
+        </w:rPr>
+      </w:pPr>
+      <w:r>
+        <w:rPr>
+          <w:rFonts w:ascii="Helvetica" w:hAnsi="Helvetica"/>
+        </w:rPr>
+        <w:t>Résultat</w:t>
+      </w:r>
+    </w:p>
+    <w:p>
+      <w:pPr>
+        <w:rPr>
+          <w:rFonts w:ascii="Helvetica" w:hAnsi="Helvetica"/>
+        </w:rPr>
+      </w:pPr>
+      <w:r>
+        <w:rPr>
+          <w:rFonts w:ascii="Helvetica" w:hAnsi="Helvetica"/>
+        </w:rPr>
+        <w:t xml:space="preserve">L’application est </w:t>
+      </w:r>
+      <w:r>
+        <w:rPr>
+          <w:rFonts w:ascii="Helvetica" w:hAnsi="Helvetica"/>
+        </w:rPr>
+        <w:t>fonctionnelle</w:t>
+      </w:r>
+      <w:r>
+        <w:rPr>
+          <w:rFonts w:ascii="Helvetica" w:hAnsi="Helvetica"/>
+        </w:rPr>
+        <w:t xml:space="preserve"> sur les différents navigateurs modernes</w:t>
+      </w:r>
+      <w:r>
+        <w:rPr>
+          <w:rFonts w:ascii="Helvetica" w:hAnsi="Helvetica"/>
+        </w:rPr>
+        <w:t xml:space="preserve">, le client a pu tester l’application à travers </w:t>
+      </w:r>
+      <w:r>
+        <w:rPr>
+          <w:rFonts w:ascii="Helvetica" w:hAnsi="Helvetica"/>
+        </w:rPr>
+        <w:t>les différentes préversions</w:t>
+      </w:r>
+      <w:r>
+        <w:rPr>
+          <w:rFonts w:ascii="Helvetica" w:hAnsi="Helvetica"/>
+        </w:rPr>
+        <w:t xml:space="preserve"> et nous soumettre des bugs/améliorations, qui ont été résolus en utilisant le système d’issues de GitHub. </w:t>
+      </w:r>
+      <w:r>
+        <w:rPr>
+          <w:rFonts w:ascii="Helvetica" w:hAnsi="Helvetica"/>
+        </w:rPr>
+        <w:t>L’application pourra être testée sur le terrain durant l’édition 2018 du paléo festival</w:t>
+      </w:r>
+      <w:r>
+        <w:rPr>
+          <w:rFonts w:ascii="Helvetica" w:hAnsi="Helvetica"/>
+        </w:rPr>
+        <w:t>.</w:t>
+      </w:r>
+    </w:p>
+    <w:p>
+      <w:pPr>
+        <w:tabs>
+          <w:tab w:val="left" w:pos="1664"/>
+        </w:tabs>
+      </w:pPr>
+      <w:r>
+        <w:rPr>
+          <w:noProof/>
+        </w:rPr>
+        <mc:AlternateContent>
+          <mc:Choice Requires="wps">
+            <w:drawing>
+              <wp:anchor distT="0" distB="0" distL="114300" distR="114300" simplePos="0" relativeHeight="251688960" behindDoc="0" locked="0" layoutInCell="1" allowOverlap="1" wp14:anchorId="14C3A187" wp14:editId="301865C0">
+                <wp:simplePos x="0" y="0"/>
+                <wp:positionH relativeFrom="margin">
+                  <wp:posOffset>-12771</wp:posOffset>
+                </wp:positionH>
+                <wp:positionV relativeFrom="paragraph">
+                  <wp:posOffset>2661189</wp:posOffset>
+                </wp:positionV>
+                <wp:extent cx="1884992" cy="497205"/>
+                <wp:effectExtent l="0" t="0" r="0" b="0"/>
+                <wp:wrapNone/>
+                <wp:docPr id="27" name="Zone de texte 27"/>
+                <wp:cNvGraphicFramePr/>
+                <a:graphic xmlns:a="http://schemas.openxmlformats.org/drawingml/2006/main">
+                  <a:graphicData uri="http://schemas.microsoft.com/office/word/2010/wordprocessingShape">
+                    <wps:wsp>
+                      <wps:cNvSpPr txBox="1"/>
+                      <wps:spPr>
+                        <a:xfrm>
+                          <a:off x="0" y="0"/>
+                          <a:ext cx="1884992" cy="497205"/>
+                        </a:xfrm>
+                        <a:prstGeom prst="rect">
+                          <a:avLst/>
+                        </a:prstGeom>
+                        <a:noFill/>
+                        <a:ln w="6350">
+                          <a:noFill/>
+                        </a:ln>
+                      </wps:spPr>
+                      <wps:txbx>
+                        <w:txbxContent>
+                          <w:p>
+                            <w:pPr>
+                              <w:rPr>
+                                <w:rFonts w:ascii="Helvetica" w:hAnsi="Helvetica"/>
+                                <w:sz w:val="22"/>
+                                <w:lang w:val="fr-CH"/>
+                              </w:rPr>
+                            </w:pPr>
+                            <w:r>
+                              <w:rPr>
+                                <w:rFonts w:ascii="Helvetica" w:hAnsi="Helvetica"/>
+                                <w:sz w:val="22"/>
+                                <w:lang w:val="fr-CH"/>
+                              </w:rPr>
+                              <w:t>Aff</w:t>
+                            </w:r>
+                            <w:r>
+                              <w:rPr>
+                                <w:rFonts w:ascii="Helvetica" w:hAnsi="Helvetica"/>
+                                <w:sz w:val="22"/>
+                                <w:lang w:val="fr-CH"/>
+                              </w:rPr>
+                              <w:t xml:space="preserve">ichage des runs avec </w:t>
+                            </w:r>
+                            <w:r>
+                              <w:rPr>
+                                <w:rFonts w:ascii="Helvetica" w:hAnsi="Helvetica"/>
+                                <w:sz w:val="22"/>
+                                <w:lang w:val="fr-CH"/>
+                              </w:rPr>
+                              <w:t>recherche et filtres.</w:t>
+                            </w:r>
+                          </w:p>
+                        </w:txbxContent>
+                      </wps:txbx>
+                      <wps:bodyPr rot="0" spcFirstLastPara="0" vertOverflow="overflow" horzOverflow="overflow" vert="horz" wrap="square" lIns="91440" tIns="45720" rIns="91440" bIns="45720" numCol="1" spcCol="0" rtlCol="0" fromWordArt="0" anchor="t" anchorCtr="0" forceAA="0" compatLnSpc="1">
+                        <a:prstTxWarp prst="textNoShape">
+                          <a:avLst/>
+                        </a:prstTxWarp>
+                        <a:noAutofit/>
+                      </wps:bodyPr>
+                    </wps:wsp>
+                  </a:graphicData>
+                </a:graphic>
+                <wp14:sizeRelH relativeFrom="margin">
+                  <wp14:pctWidth>0</wp14:pctWidth>
+                </wp14:sizeRelH>
+                <wp14:sizeRelV relativeFrom="margin">
+                  <wp14:pctHeight>0</wp14:pctHeight>
+                </wp14:sizeRelV>
+              </wp:anchor>
+            </w:drawing>
+          </mc:Choice>
+          <mc:Fallback>
+            <w:pict>
+              <v:shape w14:anchorId="14C3A187" id="Zone de texte 27" o:spid="_x0000_s1030" type="#_x0000_t202" style="position:absolute;margin-left:-1pt;margin-top:209.55pt;width:148.4pt;height:39.15pt;z-index:251688960;visibility:visible;mso-wrap-style:square;mso-width-percent:0;mso-height-percent:0;mso-wrap-distance-left:9pt;mso-wrap-distance-top:0;mso-wrap-distance-right:9pt;mso-wrap-distance-bottom:0;mso-position-horizontal:absolute;mso-position-horizontal-relative:margin;mso-position-vertical:absolute;mso-position-vertical-relative:text;mso-width-percent:0;mso-height-percent:0;mso-width-relative:margin;mso-height-relative:margin;v-text-anchor:top" o:gfxdata="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" filled="f" stroked="f" strokeweight=".5pt">
+                <v:textbox>
+                  <w:txbxContent>
+                    <w:p>
+                      <w:pPr>
+                        <w:rPr>
+                          <w:rFonts w:ascii="Helvetica" w:hAnsi="Helvetica"/>
+                          <w:sz w:val="22"/>
+                          <w:lang w:val="fr-CH"/>
+                        </w:rPr>
+                      </w:pPr>
+                      <w:r>
+                        <w:rPr>
+                          <w:rFonts w:ascii="Helvetica" w:hAnsi="Helvetica"/>
+                          <w:sz w:val="22"/>
+                          <w:lang w:val="fr-CH"/>
+                        </w:rPr>
+                        <w:t>Aff</w:t>
+                      </w:r>
+                      <w:r>
+                        <w:rPr>
+                          <w:rFonts w:ascii="Helvetica" w:hAnsi="Helvetica"/>
+                          <w:sz w:val="22"/>
+                          <w:lang w:val="fr-CH"/>
+                        </w:rPr>
+                        <w:t xml:space="preserve">ichage des runs avec </w:t>
+                      </w:r>
+                      <w:r>
+                        <w:rPr>
+                          <w:rFonts w:ascii="Helvetica" w:hAnsi="Helvetica"/>
+                          <w:sz w:val="22"/>
+                          <w:lang w:val="fr-CH"/>
+                        </w:rPr>
+                        <w:t>recherche et filtres.</w:t>
+                      </w:r>
+                    </w:p>
+                  </w:txbxContent>
+                </v:textbox>
+                <w10:wrap anchorx="margin"/>
+              </v:shape>
+            </w:pict>
+          </mc:Fallback>
+        </mc:AlternateContent>
+      </w:r>
+      <w:r>
+        <w:rPr>
+          <w:noProof/>
+        </w:rPr>
+        <mc:AlternateContent>
+          <mc:Choice Requires="wps">
+            <w:drawing>
+              <wp:anchor distT="0" distB="0" distL="114300" distR="114300" simplePos="0" relativeHeight="251686912" behindDoc="0" locked="0" layoutInCell="1" allowOverlap="1">
+                <wp:simplePos x="0" y="0"/>
+                <wp:positionH relativeFrom="margin">
+                  <wp:posOffset>4718078</wp:posOffset>
+                </wp:positionH>
+                <wp:positionV relativeFrom="paragraph">
+                  <wp:posOffset>1333500</wp:posOffset>
+                </wp:positionV>
+                <wp:extent cx="1976755" cy="497205"/>
+                <wp:effectExtent l="0" t="0" r="0" b="0"/>
+                <wp:wrapNone/>
+                <wp:docPr id="26" name="Zone de texte 26"/>
+                <wp:cNvGraphicFramePr/>
+                <a:graphic xmlns:a="http://schemas.openxmlformats.org/drawingml/2006/main">
+                  <a:graphicData uri="http://schemas.microsoft.com/office/word/2010/wordprocessingShape">
+                    <wps:wsp>
+                      <wps:cNvSpPr txBox="1"/>
+                      <wps:spPr>
+                        <a:xfrm>
+                          <a:off x="0" y="0"/>
+                          <a:ext cx="1976755" cy="497205"/>
+                        </a:xfrm>
+                        <a:prstGeom prst="rect">
+                          <a:avLst/>
+                        </a:prstGeom>
+                        <a:noFill/>
+                        <a:ln w="6350">
+                          <a:noFill/>
+                        </a:ln>
+                      </wps:spPr>
+                      <wps:txbx>
+                        <w:txbxContent>
+                          <w:p>
+                            <w:pPr>
+                              <w:jc w:val="right"/>
+                              <w:rPr>
+                                <w:rFonts w:ascii="Helvetica" w:hAnsi="Helvetica"/>
+                                <w:sz w:val="22"/>
+                                <w:lang w:val="fr-CH"/>
+                              </w:rPr>
+                            </w:pPr>
+                            <w:r>
+                              <w:rPr>
+                                <w:rFonts w:ascii="Helvetica" w:hAnsi="Helvetica"/>
+                                <w:sz w:val="22"/>
+                                <w:lang w:val="fr-CH"/>
+                              </w:rPr>
+                              <w:t>Gestion des groupes par drag &amp; drop</w:t>
+                            </w:r>
+                          </w:p>
+                        </w:txbxContent>
+                      </wps:txbx>
+                      <wps:bodyPr rot="0" spcFirstLastPara="0" vertOverflow="overflow" horzOverflow="overflow" vert="horz" wrap="square" lIns="91440" tIns="45720" rIns="91440" bIns="45720" numCol="1" spcCol="0" rtlCol="0" fromWordArt="0" anchor="t" anchorCtr="0" forceAA="0" compatLnSpc="1">
+                        <a:prstTxWarp prst="textNoShape">
+                          <a:avLst/>
+                        </a:prstTxWarp>
+                        <a:noAutofit/>
+                      </wps:bodyPr>
+                    </wps:wsp>
+                  </a:graphicData>
+                </a:graphic>
+                <wp14:sizeRelH relativeFrom="margin">
+                  <wp14:pctWidth>0</wp14:pctWidth>
+                </wp14:sizeRelH>
+                <wp14:sizeRelV relativeFrom="margin">
+                  <wp14:pctHeight>0</wp14:pctHeight>
+                </wp14:sizeRelV>
+              </wp:anchor>
+            </w:drawing>
+          </mc:Choice>
+          <mc:Fallback>
+            <w:pict>
+              <v:shape id="Zone de texte 26" o:spid="_x0000_s1031" type="#_x0000_t202" style="position:absolute;margin-left:371.5pt;margin-top:105pt;width:155.65pt;height:39.15pt;z-index:251686912;visibility:visible;mso-wrap-style:square;mso-width-percent:0;mso-height-percent:0;mso-wrap-distance-left:9pt;mso-wrap-distance-top:0;mso-wrap-distance-right:9pt;mso-wrap-distance-bottom:0;mso-position-horizontal:absolute;mso-position-horizontal-relative:margin;mso-position-vertical:absolute;mso-position-vertical-relative:text;mso-width-percent:0;mso-height-percent:0;mso-width-relative:margin;mso-height-relative:margin;v-text-anchor:top" o:gfxdata="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" filled="f" stroked="f" strokeweight=".5pt">
+                <v:textbox>
+                  <w:txbxContent>
+                    <w:p>
+                      <w:pPr>
+                        <w:jc w:val="right"/>
+                        <w:rPr>
+                          <w:rFonts w:ascii="Helvetica" w:hAnsi="Helvetica"/>
+                          <w:sz w:val="22"/>
+                          <w:lang w:val="fr-CH"/>
+                        </w:rPr>
+                      </w:pPr>
+                      <w:r>
+                        <w:rPr>
+                          <w:rFonts w:ascii="Helvetica" w:hAnsi="Helvetica"/>
+                          <w:sz w:val="22"/>
+                          <w:lang w:val="fr-CH"/>
+                        </w:rPr>
+                        <w:t>Gestion des groupes par drag &amp; drop</w:t>
+                      </w:r>
+                    </w:p>
+                  </w:txbxContent>
+                </v:textbox>
+                <w10:wrap anchorx="margin"/>
+              </v:shape>
+            </w:pict>
+          </mc:Fallback>
+        </mc:AlternateContent>
+      </w:r>
+      <w:r>
+        <w:rPr>
+          <w:noProof/>
+        </w:rPr>
+        <w:drawing>
+          <wp:anchor distT="0" distB="0" distL="114300" distR="114300" simplePos="0" relativeHeight="251685888" behindDoc="0" locked="0" layoutInCell="1" allowOverlap="1">
+            <wp:simplePos x="0" y="0"/>
+            <wp:positionH relativeFrom="column">
+              <wp:posOffset>2830195</wp:posOffset>
+            </wp:positionH>
+            <wp:positionV relativeFrom="paragraph">
+              <wp:posOffset>1797808</wp:posOffset>
+            </wp:positionV>
+            <wp:extent cx="3816000" cy="2386003"/>
+            <wp:effectExtent l="139700" t="139700" r="133985" b="141605"/>
+            <wp:wrapNone/>
+            <wp:docPr id="25" name="Image 25"/>
+            <wp:cNvGraphicFramePr>
+              <a:graphicFrameLocks xmlns:a="http://schemas.openxmlformats.org/drawingml/2006/main" noChangeAspect="1"/>
+            </wp:cNvGraphicFramePr>
+            <a:graphic xmlns:a="http://schemas.openxmlformats.org/drawingml/2006/main">
+              <a:graphicData uri="http://schemas.openxmlformats.org/drawingml/2006/picture">
+                <pic:pic xmlns:pic="http://schemas.openxmlformats.org/drawingml/2006/picture">
+                  <pic:nvPicPr>
+                    <pic:cNvPr id="25" name="crud groups.png"/>
+                    <pic:cNvPicPr/>
+                  </pic:nvPicPr>
+                  <pic:blipFill>
+                    <a:blip r:embed="rId13" cstate="print">
+                      <a:extLst>
+                        <a:ext uri="{28A0092B-C50C-407E-A947-70E740481C1C}">
+                          <a14:useLocalDpi xmlns:a14="http://schemas.microsoft.com/office/drawing/2010/main" val="0"/>
+                        </a:ext>
+                      </a:extLst>
+                    </a:blip>
+                    <a:stretch>
+                      <a:fillRect/>
+                    </a:stretch>
+                  </pic:blipFill>
+                  <pic:spPr>
+                    <a:xfrm>
+                      <a:off x="0" y="0"/>
+                      <a:ext cx="3816000" cy="2386003"/>
+                    </a:xfrm>
+                    <a:prstGeom prst="rect">
+                      <a:avLst/>
+                    </a:prstGeom>
+                    <a:ln>
+                      <a:noFill/>
+                    </a:ln>
+                    <a:effectLst>
+                      <a:outerShdw blurRad="190500" algn="tl" rotWithShape="0">
+                        <a:srgbClr val="000000">
+                          <a:alpha val="20000"/>
+                        </a:srgbClr>
+                      </a:outerShdw>
+                    </a:effectLst>
+                  </pic:spPr>
+                </pic:pic>
+              </a:graphicData>
+            </a:graphic>
+            <wp14:sizeRelH relativeFrom="page">
+              <wp14:pctWidth>0</wp14:pctWidth>
+            </wp14:sizeRelH>
+            <wp14:sizeRelV relativeFrom="page">
+              <wp14:pctHeight>0</wp14:pctHeight>
+            </wp14:sizeRelV>
+          </wp:anchor>
+        </w:drawing>
+      </w:r>
+      <w:r>
+        <w:rPr>
+          <w:noProof/>
+        </w:rPr>
+        <w:drawing>
+          <wp:anchor distT="0" distB="0" distL="114300" distR="114300" simplePos="0" relativeHeight="251684864" behindDoc="0" locked="0" layoutInCell="1" allowOverlap="1">
+            <wp:simplePos x="0" y="0"/>
+            <wp:positionH relativeFrom="column">
+              <wp:posOffset>18043</wp:posOffset>
+            </wp:positionH>
+            <wp:positionV relativeFrom="paragraph">
+              <wp:posOffset>244491</wp:posOffset>
+            </wp:positionV>
+            <wp:extent cx="3816574" cy="2386361"/>
+            <wp:effectExtent l="139700" t="139700" r="146050" b="140970"/>
+            <wp:wrapNone/>
+            <wp:docPr id="24" name="Image 24"/>
+            <wp:cNvGraphicFramePr>
+              <a:graphicFrameLocks xmlns:a="http://schemas.openxmlformats.org/drawingml/2006/main" noChangeAspect="1"/>
+            </wp:cNvGraphicFramePr>
+            <a:graphic xmlns:a="http://schemas.openxmlformats.org/drawingml/2006/main">
+              <a:graphicData uri="http://schemas.openxmlformats.org/drawingml/2006/picture">
+                <pic:pic xmlns:pic="http://schemas.openxmlformats.org/drawingml/2006/picture">
+                  <pic:nvPicPr>
+                    <pic:cNvPr id="24" name="crud runs.png"/>
+                    <pic:cNvPicPr/>
+                  </pic:nvPicPr>
+                  <pic:blipFill>
+                    <a:blip r:embed="rId14" cstate="print">
+                      <a:extLst>
+                        <a:ext uri="{28A0092B-C50C-407E-A947-70E740481C1C}">
+                          <a14:useLocalDpi xmlns:a14="http://schemas.microsoft.com/office/drawing/2010/main" val="0"/>
+                        </a:ext>
+                      </a:extLst>
+                    </a:blip>
+                    <a:stretch>
+                      <a:fillRect/>
+                    </a:stretch>
+                  </pic:blipFill>
+                  <pic:spPr>
+                    <a:xfrm>
+                      <a:off x="0" y="0"/>
+                      <a:ext cx="3816574" cy="2386361"/>
+                    </a:xfrm>
+                    <a:prstGeom prst="rect">
+                      <a:avLst/>
+                    </a:prstGeom>
+                    <a:ln>
+                      <a:noFill/>
+                    </a:ln>
+                    <a:effectLst>
+                      <a:outerShdw blurRad="190500" algn="tl" rotWithShape="0">
+                        <a:srgbClr val="000000">
+                          <a:alpha val="20000"/>
+                        </a:srgbClr>
+                      </a:outerShdw>
+                    </a:effectLst>
+                  </pic:spPr>
+                </pic:pic>
+              </a:graphicData>
+            </a:graphic>
+            <wp14:sizeRelH relativeFrom="page">
+              <wp14:pctWidth>0</wp14:pctWidth>
+            </wp14:sizeRelH>
+            <wp14:sizeRelV relativeFrom="page">
+              <wp14:pctHeight>0</wp14:pctHeight>
+            </wp14:sizeRelV>
+          </wp:anchor>
+        </w:drawing>
+      </w:r>
+    </w:p>
     <w:sectPr>
-      <w:headerReference w:type="first" r:id="rId20"/>
-      <w:footerReference w:type="first" r:id="rId21"/>
+      <w:headerReference w:type="first" r:id="rId15"/>
+      <w:footerReference w:type="first" r:id="rId16"/>
       <w:pgSz w:w="11906" w:h="16838" w:code="9"/>
-      <w:pgMar w:top="1243" w:right="707" w:bottom="794" w:left="1134" w:header="709" w:footer="485" w:gutter="0"/>
+      <w:pgMar w:top="720" w:right="720" w:bottom="720" w:left="720" w:header="709" w:footer="485" w:gutter="0"/>
       <w:cols w:space="708"/>
       <w:titlePg/>
       <w:docGrid w:linePitch="360"/>
@@ -772,7 +1400,7 @@
 </file>
 
 <file path=word/endnotes.xml><?xml version="1.0" encoding="utf-8"?>
-<w:endnotes xmlns:wpc="http://schemas.microsoft.com/office/word/2010/wordprocessingCanvas" xmlns:cx="http://schemas.microsoft.com/office/drawing/2014/chartex" xmlns:mc="http://schemas.openxmlformats.org/markup-compatibility/2006" xmlns:o="urn:schemas-microsoft-com:office:office" xmlns:r="http://schemas.openxmlformats.org/officeDocument/2006/relationships" xmlns:m="http://schemas.openxmlformats.org/officeDocument/2006/math" xmlns:v="urn:schemas-microsoft-com:vml" xmlns:wp14="http://schemas.microsoft.com/office/word/2010/wordprocessingDrawing" xmlns:wp="http://schemas.openxmlformats.org/drawingml/2006/wordprocessingDrawing" xmlns:w10="urn:schemas-microsoft-com:office:word" xmlns:w="http://schemas.openxmlformats.org/wordprocessingml/2006/main" xmlns:w14="http://schemas.microsoft.com/office/word/2010/wordml" xmlns:w15="http://schemas.microsoft.com/office/word/2012/wordml" xmlns:w16se="http://schemas.microsoft.com/office/word/2015/wordml/symex" xmlns:wpg="http://schemas.microsoft.com/office/word/2010/wordprocessingGroup" xmlns:wpi="http://schemas.microsoft.com/office/word/2010/wordprocessingInk" xmlns:wne="http://schemas.microsoft.com/office/word/2006/wordml" xmlns:wps="http://schemas.microsoft.com/office/word/2010/wordprocessingShape" mc:Ignorable="w14 w15 w16se wp14">
+<w:endnotes xmlns:wpc="http://schemas.microsoft.com/office/word/2010/wordprocessingCanvas" xmlns:cx="http://schemas.microsoft.com/office/drawing/2014/chartex" xmlns:cx1="http://schemas.microsoft.com/office/drawing/2015/9/8/chartex" xmlns:cx2="http://schemas.microsoft.com/office/drawing/2015/10/21/chartex" xmlns:cx3="http://schemas.microsoft.com/office/drawing/2016/5/9/chartex" xmlns:cx4="http://schemas.microsoft.com/office/drawing/2016/5/10/chartex" xmlns:cx5="http://schemas.microsoft.com/office/drawing/2016/5/11/chartex" xmlns:cx6="http://schemas.microsoft.com/office/drawing/2016/5/12/chartex" xmlns:cx7="http://schemas.microsoft.com/office/drawing/2016/5/13/chartex" xmlns:cx8="http://schemas.microsoft.com/office/drawing/2016/5/14/chartex" xmlns:mc="http://schemas.openxmlformats.org/markup-compatibility/2006" xmlns:aink="http://schemas.microsoft.com/office/drawing/2016/ink" xmlns:am3d="http://schemas.microsoft.com/office/drawing/2017/model3d" xmlns:o="urn:schemas-microsoft-com:office:office" xmlns:r="http://schemas.openxmlformats.org/officeDocument/2006/relationships" xmlns:m="http://schemas.openxmlformats.org/officeDocument/2006/math" xmlns:v="urn:schemas-microsoft-com:vml" xmlns:wp14="http://schemas.microsoft.com/office/word/2010/wordprocessingDrawing" xmlns:wp="http://schemas.openxmlformats.org/drawingml/2006/wordprocessingDrawing" xmlns:w10="urn:schemas-microsoft-com:office:word" xmlns:w="http://schemas.openxmlformats.org/wordprocessingml/2006/main" xmlns:w14="http://schemas.microsoft.com/office/word/2010/wordml" xmlns:w15="http://schemas.microsoft.com/office/word/2012/wordml" xmlns:w16cid="http://schemas.microsoft.com/office/word/2016/wordml/cid" xmlns:w16se="http://schemas.microsoft.com/office/word/2015/wordml/symex" xmlns:wpg="http://schemas.microsoft.com/office/word/2010/wordprocessingGroup" xmlns:wpi="http://schemas.microsoft.com/office/word/2010/wordprocessingInk" xmlns:wne="http://schemas.microsoft.com/office/word/2006/wordml" xmlns:wps="http://schemas.microsoft.com/office/word/2010/wordprocessingShape" mc:Ignorable="w14 w15 w16se w16cid wp14">
   <w:endnote w:type="separator" w:id="-1">
     <w:p>
       <w:r>
@@ -791,7 +1419,7 @@
 </file>
 
 <file path=word/footer1.xml><?xml version="1.0" encoding="utf-8"?>
-<w:ftr xmlns:wpc="http://schemas.microsoft.com/office/word/2010/wordprocessingCanvas" xmlns:cx="http://schemas.microsoft.com/office/drawing/2014/chartex" xmlns:mc="http://schemas.openxmlformats.org/markup-compatibility/2006" xmlns:o="urn:schemas-microsoft-com:office:office" xmlns:r="http://schemas.openxmlformats.org/officeDocument/2006/relationships" xmlns:m="http://schemas.openxmlformats.org/officeDocument/2006/math" xmlns:v="urn:schemas-microsoft-com:vml" xmlns:wp14="http://schemas.microsoft.com/office/word/2010/wordprocessingDrawing" xmlns:wp="http://schemas.openxmlformats.org/drawingml/2006/wordprocessingDrawing" xmlns:w10="urn:schemas-microsoft-com:office:word" xmlns:w="http://schemas.openxmlformats.org/wordprocessingml/2006/main" xmlns:w14="http://schemas.microsoft.com/office/word/2010/wordml" xmlns:w15="http://schemas.microsoft.com/office/word/2012/wordml" xmlns:w16se="http://schemas.microsoft.com/office/word/2015/wordml/symex" xmlns:wpg="http://schemas.microsoft.com/office/word/2010/wordprocessingGroup" xmlns:wpi="http://schemas.microsoft.com/office/word/2010/wordprocessingInk" xmlns:wne="http://schemas.microsoft.com/office/word/2006/wordml" xmlns:wps="http://schemas.microsoft.com/office/word/2010/wordprocessingShape" mc:Ignorable="w14 w15 w16se wp14">
+<w:ftr xmlns:wpc="http://schemas.microsoft.com/office/word/2010/wordprocessingCanvas" xmlns:cx="http://schemas.microsoft.com/office/drawing/2014/chartex" xmlns:cx1="http://schemas.microsoft.com/office/drawing/2015/9/8/chartex" xmlns:cx2="http://schemas.microsoft.com/office/drawing/2015/10/21/chartex" xmlns:cx3="http://schemas.microsoft.com/office/drawing/2016/5/9/chartex" xmlns:cx4="http://schemas.microsoft.com/office/drawing/2016/5/10/chartex" xmlns:cx5="http://schemas.microsoft.com/office/drawing/2016/5/11/chartex" xmlns:cx6="http://schemas.microsoft.com/office/drawing/2016/5/12/chartex" xmlns:cx7="http://schemas.microsoft.com/office/drawing/2016/5/13/chartex" xmlns:cx8="http://schemas.microsoft.com/office/drawing/2016/5/14/chartex" xmlns:mc="http://schemas.openxmlformats.org/markup-compatibility/2006" xmlns:aink="http://schemas.microsoft.com/office/drawing/2016/ink" xmlns:am3d="http://schemas.microsoft.com/office/drawing/2017/model3d" xmlns:o="urn:schemas-microsoft-com:office:office" xmlns:r="http://schemas.openxmlformats.org/officeDocument/2006/relationships" xmlns:m="http://schemas.openxmlformats.org/officeDocument/2006/math" xmlns:v="urn:schemas-microsoft-com:vml" xmlns:wp14="http://schemas.microsoft.com/office/word/2010/wordprocessingDrawing" xmlns:wp="http://schemas.openxmlformats.org/drawingml/2006/wordprocessingDrawing" xmlns:w10="urn:schemas-microsoft-com:office:word" xmlns:w="http://schemas.openxmlformats.org/wordprocessingml/2006/main" xmlns:w14="http://schemas.microsoft.com/office/word/2010/wordml" xmlns:w15="http://schemas.microsoft.com/office/word/2012/wordml" xmlns:w16cid="http://schemas.microsoft.com/office/word/2016/wordml/cid" xmlns:w16se="http://schemas.microsoft.com/office/word/2015/wordml/symex" xmlns:wpg="http://schemas.microsoft.com/office/word/2010/wordprocessingGroup" xmlns:wpi="http://schemas.microsoft.com/office/word/2010/wordprocessingInk" xmlns:wne="http://schemas.microsoft.com/office/word/2006/wordml" xmlns:wps="http://schemas.microsoft.com/office/word/2010/wordprocessingShape" mc:Ignorable="w14 w15 w16se w16cid wp14">
   <w:p>
     <w:pPr>
       <w:tabs>
@@ -800,7 +1428,7 @@
       <w:spacing w:line="180" w:lineRule="exact"/>
       <w:jc w:val="right"/>
       <w:rPr>
-        <w:rFonts w:ascii="Century Gothic" w:hAnsi="Century Gothic" w:cs="Arial"/>
+        <w:rFonts w:ascii="Helvetica" w:hAnsi="Helvetica" w:cs="Arial"/>
         <w:sz w:val="20"/>
         <w:szCs w:val="14"/>
         <w:lang w:val="fr-CH"/>
@@ -808,6 +1436,7 @@
     </w:pPr>
     <w:r>
       <w:rPr>
+        <w:rFonts w:ascii="Helvetica" w:hAnsi="Helvetica"/>
         <w:noProof/>
         <w:sz w:val="36"/>
         <w:lang w:val="fr-CH" w:eastAsia="fr-CH"/>
@@ -821,8 +1450,8 @@
           <wp:positionV relativeFrom="paragraph">
             <wp:posOffset>7786</wp:posOffset>
           </wp:positionV>
-          <wp:extent cx="1599565" cy="479425"/>
-          <wp:effectExtent l="0" t="0" r="635" b="0"/>
+          <wp:extent cx="1124262" cy="336966"/>
+          <wp:effectExtent l="0" t="0" r="0" b="6350"/>
           <wp:wrapNone/>
           <wp:docPr id="7" name="Image 7" descr="informatique_vert"/>
           <wp:cNvGraphicFramePr>
@@ -853,7 +1482,7 @@
                 <pic:spPr bwMode="auto">
                   <a:xfrm>
                     <a:off x="0" y="0"/>
-                    <a:ext cx="1599565" cy="479425"/>
+                    <a:ext cx="1143914" cy="342856"/>
                   </a:xfrm>
                   <a:prstGeom prst="rect">
                     <a:avLst/>
@@ -877,7 +1506,7 @@
     </w:r>
     <w:r>
       <w:rPr>
-        <w:rFonts w:ascii="Century Gothic" w:hAnsi="Century Gothic" w:cs="Arial"/>
+        <w:rFonts w:ascii="Helvetica" w:hAnsi="Helvetica" w:cs="Arial"/>
         <w:sz w:val="20"/>
         <w:szCs w:val="14"/>
         <w:lang w:val="fr-CH"/>
@@ -893,14 +1522,14 @@
       <w:spacing w:line="180" w:lineRule="exact"/>
       <w:jc w:val="right"/>
       <w:rPr>
-        <w:rFonts w:ascii="Century Gothic" w:hAnsi="Century Gothic" w:cs="Arial"/>
+        <w:rFonts w:ascii="Helvetica" w:hAnsi="Helvetica" w:cs="Arial"/>
         <w:sz w:val="20"/>
         <w:szCs w:val="14"/>
       </w:rPr>
     </w:pPr>
     <w:r>
       <w:rPr>
-        <w:rFonts w:ascii="Century Gothic" w:hAnsi="Century Gothic" w:cs="Arial"/>
+        <w:rFonts w:ascii="Helvetica" w:hAnsi="Helvetica" w:cs="Arial"/>
         <w:sz w:val="20"/>
         <w:szCs w:val="14"/>
       </w:rPr>
@@ -911,7 +1540,7 @@
 </file>
 
 <file path=word/footnotes.xml><?xml version="1.0" encoding="utf-8"?>
-<w:footnotes xmlns:wpc="http://schemas.microsoft.com/office/word/2010/wordprocessingCanvas" xmlns:cx="http://schemas.microsoft.com/office/drawing/2014/chartex" xmlns:mc="http://schemas.openxmlformats.org/markup-compatibility/2006" xmlns:o="urn:schemas-microsoft-com:office:office" xmlns:r="http://schemas.openxmlformats.org/officeDocument/2006/relationships" xmlns:m="http://schemas.openxmlformats.org/officeDocument/2006/math" xmlns:v="urn:schemas-microsoft-com:vml" xmlns:wp14="http://schemas.microsoft.com/office/word/2010/wordprocessingDrawing" xmlns:wp="http://schemas.openxmlformats.org/drawingml/2006/wordprocessingDrawing" xmlns:w10="urn:schemas-microsoft-com:office:word" xmlns:w="http://schemas.openxmlformats.org/wordprocessingml/2006/main" xmlns:w14="http://schemas.microsoft.com/office/word/2010/wordml" xmlns:w15="http://schemas.microsoft.com/office/word/2012/wordml" xmlns:w16se="http://schemas.microsoft.com/office/word/2015/wordml/symex" xmlns:wpg="http://schemas.microsoft.com/office/word/2010/wordprocessingGroup" xmlns:wpi="http://schemas.microsoft.com/office/word/2010/wordprocessingInk" xmlns:wne="http://schemas.microsoft.com/office/word/2006/wordml" xmlns:wps="http://schemas.microsoft.com/office/word/2010/wordprocessingShape" mc:Ignorable="w14 w15 w16se wp14">
+<w:footnotes xmlns:wpc="http://schemas.microsoft.com/office/word/2010/wordprocessingCanvas" xmlns:cx="http://schemas.microsoft.com/office/drawing/2014/chartex" xmlns:cx1="http://schemas.microsoft.com/office/drawing/2015/9/8/chartex" xmlns:cx2="http://schemas.microsoft.com/office/drawing/2015/10/21/chartex" xmlns:cx3="http://schemas.microsoft.com/office/drawing/2016/5/9/chartex" xmlns:cx4="http://schemas.microsoft.com/office/drawing/2016/5/10/chartex" xmlns:cx5="http://schemas.microsoft.com/office/drawing/2016/5/11/chartex" xmlns:cx6="http://schemas.microsoft.com/office/drawing/2016/5/12/chartex" xmlns:cx7="http://schemas.microsoft.com/office/drawing/2016/5/13/chartex" xmlns:cx8="http://schemas.microsoft.com/office/drawing/2016/5/14/chartex" xmlns:mc="http://schemas.openxmlformats.org/markup-compatibility/2006" xmlns:aink="http://schemas.microsoft.com/office/drawing/2016/ink" xmlns:am3d="http://schemas.microsoft.com/office/drawing/2017/model3d" xmlns:o="urn:schemas-microsoft-com:office:office" xmlns:r="http://schemas.openxmlformats.org/officeDocument/2006/relationships" xmlns:m="http://schemas.openxmlformats.org/officeDocument/2006/math" xmlns:v="urn:schemas-microsoft-com:vml" xmlns:wp14="http://schemas.microsoft.com/office/word/2010/wordprocessingDrawing" xmlns:wp="http://schemas.openxmlformats.org/drawingml/2006/wordprocessingDrawing" xmlns:w10="urn:schemas-microsoft-com:office:word" xmlns:w="http://schemas.openxmlformats.org/wordprocessingml/2006/main" xmlns:w14="http://schemas.microsoft.com/office/word/2010/wordml" xmlns:w15="http://schemas.microsoft.com/office/word/2012/wordml" xmlns:w16cid="http://schemas.microsoft.com/office/word/2016/wordml/cid" xmlns:w16se="http://schemas.microsoft.com/office/word/2015/wordml/symex" xmlns:wpg="http://schemas.microsoft.com/office/word/2010/wordprocessingGroup" xmlns:wpi="http://schemas.microsoft.com/office/word/2010/wordprocessingInk" xmlns:wne="http://schemas.microsoft.com/office/word/2006/wordml" xmlns:wps="http://schemas.microsoft.com/office/word/2010/wordprocessingShape" mc:Ignorable="w14 w15 w16se w16cid wp14">
   <w:footnote w:type="separator" w:id="-1">
     <w:p>
       <w:r>
@@ -930,7 +1559,7 @@
 </file>
 
 <file path=word/header1.xml><?xml version="1.0" encoding="utf-8"?>
-<w:hdr xmlns:wpc="http://schemas.microsoft.com/office/word/2010/wordprocessingCanvas" xmlns:cx="http://schemas.microsoft.com/office/drawing/2014/chartex" xmlns:mc="http://schemas.openxmlformats.org/markup-compatibility/2006" xmlns:o="urn:schemas-microsoft-com:office:office" xmlns:r="http://schemas.openxmlformats.org/officeDocument/2006/relationships" xmlns:m="http://schemas.openxmlformats.org/officeDocument/2006/math" xmlns:v="urn:schemas-microsoft-com:vml" xmlns:wp14="http://schemas.microsoft.com/office/word/2010/wordprocessingDrawing" xmlns:wp="http://schemas.openxmlformats.org/drawingml/2006/wordprocessingDrawing" xmlns:w10="urn:schemas-microsoft-com:office:word" xmlns:w="http://schemas.openxmlformats.org/wordprocessingml/2006/main" xmlns:w14="http://schemas.microsoft.com/office/word/2010/wordml" xmlns:w15="http://schemas.microsoft.com/office/word/2012/wordml" xmlns:w16se="http://schemas.microsoft.com/office/word/2015/wordml/symex" xmlns:wpg="http://schemas.microsoft.com/office/word/2010/wordprocessingGroup" xmlns:wpi="http://schemas.microsoft.com/office/word/2010/wordprocessingInk" xmlns:wne="http://schemas.microsoft.com/office/word/2006/wordml" xmlns:wps="http://schemas.microsoft.com/office/word/2010/wordprocessingShape" mc:Ignorable="w14 w15 w16se wp14">
+<w:hdr xmlns:wpc="http://schemas.microsoft.com/office/word/2010/wordprocessingCanvas" xmlns:cx="http://schemas.microsoft.com/office/drawing/2014/chartex" xmlns:cx1="http://schemas.microsoft.com/office/drawing/2015/9/8/chartex" xmlns:cx2="http://schemas.microsoft.com/office/drawing/2015/10/21/chartex" xmlns:cx3="http://schemas.microsoft.com/office/drawing/2016/5/9/chartex" xmlns:cx4="http://schemas.microsoft.com/office/drawing/2016/5/10/chartex" xmlns:cx5="http://schemas.microsoft.com/office/drawing/2016/5/11/chartex" xmlns:cx6="http://schemas.microsoft.com/office/drawing/2016/5/12/chartex" xmlns:cx7="http://schemas.microsoft.com/office/drawing/2016/5/13/chartex" xmlns:cx8="http://schemas.microsoft.com/office/drawing/2016/5/14/chartex" xmlns:mc="http://schemas.openxmlformats.org/markup-compatibility/2006" xmlns:aink="http://schemas.microsoft.com/office/drawing/2016/ink" xmlns:am3d="http://schemas.microsoft.com/office/drawing/2017/model3d" xmlns:o="urn:schemas-microsoft-com:office:office" xmlns:r="http://schemas.openxmlformats.org/officeDocument/2006/relationships" xmlns:m="http://schemas.openxmlformats.org/officeDocument/2006/math" xmlns:v="urn:schemas-microsoft-com:vml" xmlns:wp14="http://schemas.microsoft.com/office/word/2010/wordprocessingDrawing" xmlns:wp="http://schemas.openxmlformats.org/drawingml/2006/wordprocessingDrawing" xmlns:w10="urn:schemas-microsoft-com:office:word" xmlns:w="http://schemas.openxmlformats.org/wordprocessingml/2006/main" xmlns:w14="http://schemas.microsoft.com/office/word/2010/wordml" xmlns:w15="http://schemas.microsoft.com/office/word/2012/wordml" xmlns:w16cid="http://schemas.microsoft.com/office/word/2016/wordml/cid" xmlns:w16se="http://schemas.microsoft.com/office/word/2015/wordml/symex" xmlns:wpg="http://schemas.microsoft.com/office/word/2010/wordprocessingGroup" xmlns:wpi="http://schemas.microsoft.com/office/word/2010/wordprocessingInk" xmlns:wne="http://schemas.microsoft.com/office/word/2006/wordml" xmlns:wps="http://schemas.microsoft.com/office/word/2010/wordprocessingShape" mc:Ignorable="w14 w15 w16se w16cid wp14">
   <w:p>
     <w:pPr>
       <w:pStyle w:val="En-tte"/>
@@ -941,26 +1570,26 @@
       </w:tabs>
       <w:jc w:val="right"/>
       <w:rPr>
-        <w:rFonts w:cs="Calibri"/>
-        <w:b/>
+        <w:rFonts w:ascii="Helvetica" w:hAnsi="Helvetica" w:cs="Calibri"/>
         <w:color w:val="D10019"/>
+        <w:sz w:val="20"/>
         <w:szCs w:val="18"/>
       </w:rPr>
     </w:pPr>
     <w:r>
       <w:rPr>
+        <w:rFonts w:ascii="Helvetica" w:hAnsi="Helvetica"/>
         <w:noProof/>
-        <w:sz w:val="36"/>
         <w:lang w:val="fr-CH" w:eastAsia="fr-CH"/>
       </w:rPr>
       <w:drawing>
         <wp:anchor distT="0" distB="0" distL="114300" distR="114300" simplePos="0" relativeHeight="251660288" behindDoc="0" locked="0" layoutInCell="1" allowOverlap="1" wp14:anchorId="70F5DBDF" wp14:editId="2300E16A">
           <wp:simplePos x="0" y="0"/>
           <wp:positionH relativeFrom="margin">
-            <wp:align>left</wp:align>
+            <wp:posOffset>0</wp:posOffset>
           </wp:positionH>
           <wp:positionV relativeFrom="paragraph">
-            <wp:posOffset>-81749</wp:posOffset>
+            <wp:posOffset>-28815</wp:posOffset>
           </wp:positionV>
           <wp:extent cx="1774825" cy="284480"/>
           <wp:effectExtent l="0" t="0" r="0" b="1270"/>
@@ -1015,32 +1644,12 @@
     </w:r>
     <w:r>
       <w:rPr>
-        <w:rFonts w:cs="Calibri"/>
-        <w:b/>
+        <w:rFonts w:ascii="Helvetica" w:hAnsi="Helvetica" w:cs="Calibri"/>
         <w:color w:val="D10019"/>
+        <w:sz w:val="20"/>
         <w:szCs w:val="18"/>
       </w:rPr>
-      <w:t xml:space="preserve">Bastien </w:t>
-    </w:r>
-    <w:proofErr w:type="spellStart"/>
-    <w:r>
-      <w:rPr>
-        <w:rFonts w:cs="Calibri"/>
-        <w:b/>
-        <w:color w:val="D10019"/>
-        <w:szCs w:val="18"/>
-      </w:rPr>
-      <w:t>Nicoud</w:t>
-    </w:r>
-    <w:proofErr w:type="spellEnd"/>
-    <w:r>
-      <w:rPr>
-        <w:rFonts w:cs="Calibri"/>
-        <w:b/>
-        <w:color w:val="D10019"/>
-        <w:szCs w:val="18"/>
-      </w:rPr>
-      <w:t xml:space="preserve"> et Nicolas Henry</w:t>
+      <w:t>Bastien Nicoud et Nicolas Henry</w:t>
     </w:r>
   </w:p>
   <w:p>
@@ -1053,32 +1662,33 @@
       </w:tabs>
       <w:jc w:val="right"/>
       <w:rPr>
-        <w:b/>
+        <w:rFonts w:ascii="Helvetica" w:hAnsi="Helvetica"/>
+        <w:sz w:val="20"/>
         <w:szCs w:val="18"/>
       </w:rPr>
     </w:pPr>
     <w:r>
       <w:rPr>
-        <w:b/>
+        <w:rFonts w:ascii="Helvetica" w:hAnsi="Helvetica"/>
+        <w:sz w:val="20"/>
         <w:szCs w:val="18"/>
       </w:rPr>
       <w:t xml:space="preserve">Technicien-ne-s ES « Développement d’application » - </w:t>
     </w:r>
-    <w:proofErr w:type="spellStart"/>
     <w:r>
       <w:rPr>
-        <w:b/>
+        <w:rFonts w:ascii="Helvetica" w:hAnsi="Helvetica"/>
+        <w:sz w:val="20"/>
         <w:szCs w:val="18"/>
       </w:rPr>
       <w:t>Runners</w:t>
     </w:r>
-    <w:proofErr w:type="spellEnd"/>
   </w:p>
 </w:hdr>
 </file>
 
 <file path=word/numbering.xml><?xml version="1.0" encoding="utf-8"?>
-<w:numbering xmlns:wpc="http://schemas.microsoft.com/office/word/2010/wordprocessingCanvas" xmlns:cx="http://schemas.microsoft.com/office/drawing/2014/chartex" xmlns:mc="http://schemas.openxmlformats.org/markup-compatibility/2006" xmlns:o="urn:schemas-microsoft-com:office:office" xmlns:r="http://schemas.openxmlformats.org/officeDocument/2006/relationships" xmlns:m="http://schemas.openxmlformats.org/officeDocument/2006/math" xmlns:v="urn:schemas-microsoft-com:vml" xmlns:wp14="http://schemas.microsoft.com/office/word/2010/wordprocessingDrawing" xmlns:wp="http://schemas.openxmlformats.org/drawingml/2006/wordprocessingDrawing" xmlns:w10="urn:schemas-microsoft-com:office:word" xmlns:w="http://schemas.openxmlformats.org/wordprocessingml/2006/main" xmlns:w14="http://schemas.microsoft.com/office/word/2010/wordml" xmlns:w15="http://schemas.microsoft.com/office/word/2012/wordml" xmlns:w16se="http://schemas.microsoft.com/office/word/2015/wordml/symex" xmlns:wpg="http://schemas.microsoft.com/office/word/2010/wordprocessingGroup" xmlns:wpi="http://schemas.microsoft.com/office/word/2010/wordprocessingInk" xmlns:wne="http://schemas.microsoft.com/office/word/2006/wordml" xmlns:wps="http://schemas.microsoft.com/office/word/2010/wordprocessingShape" mc:Ignorable="w14 w15 w16se wp14">
+<w:numbering xmlns:wpc="http://schemas.microsoft.com/office/word/2010/wordprocessingCanvas" xmlns:cx="http://schemas.microsoft.com/office/drawing/2014/chartex" xmlns:cx1="http://schemas.microsoft.com/office/drawing/2015/9/8/chartex" xmlns:cx2="http://schemas.microsoft.com/office/drawing/2015/10/21/chartex" xmlns:cx3="http://schemas.microsoft.com/office/drawing/2016/5/9/chartex" xmlns:cx4="http://schemas.microsoft.com/office/drawing/2016/5/10/chartex" xmlns:cx5="http://schemas.microsoft.com/office/drawing/2016/5/11/chartex" xmlns:cx6="http://schemas.microsoft.com/office/drawing/2016/5/12/chartex" xmlns:cx7="http://schemas.microsoft.com/office/drawing/2016/5/13/chartex" xmlns:cx8="http://schemas.microsoft.com/office/drawing/2016/5/14/chartex" xmlns:mc="http://schemas.openxmlformats.org/markup-compatibility/2006" xmlns:aink="http://schemas.microsoft.com/office/drawing/2016/ink" xmlns:am3d="http://schemas.microsoft.com/office/drawing/2017/model3d" xmlns:o="urn:schemas-microsoft-com:office:office" xmlns:r="http://schemas.openxmlformats.org/officeDocument/2006/relationships" xmlns:m="http://schemas.openxmlformats.org/officeDocument/2006/math" xmlns:v="urn:schemas-microsoft-com:vml" xmlns:wp14="http://schemas.microsoft.com/office/word/2010/wordprocessingDrawing" xmlns:wp="http://schemas.openxmlformats.org/drawingml/2006/wordprocessingDrawing" xmlns:w10="urn:schemas-microsoft-com:office:word" xmlns:w="http://schemas.openxmlformats.org/wordprocessingml/2006/main" xmlns:w14="http://schemas.microsoft.com/office/word/2010/wordml" xmlns:w15="http://schemas.microsoft.com/office/word/2012/wordml" xmlns:w16cid="http://schemas.microsoft.com/office/word/2016/wordml/cid" xmlns:w16se="http://schemas.microsoft.com/office/word/2015/wordml/symex" xmlns:wpg="http://schemas.microsoft.com/office/word/2010/wordprocessingGroup" xmlns:wpi="http://schemas.microsoft.com/office/word/2010/wordprocessingInk" xmlns:wne="http://schemas.microsoft.com/office/word/2006/wordml" xmlns:wps="http://schemas.microsoft.com/office/word/2010/wordprocessingShape" mc:Ignorable="w14 w15 w16se w16cid wp14">
   <w:abstractNum w:abstractNumId="0" w15:restartNumberingAfterBreak="0">
     <w:nsid w:val="1E903BB6"/>
     <w:multiLevelType w:val="hybridMultilevel"/>
@@ -1544,7 +2154,7 @@
 </file>
 
 <file path=word/styles.xml><?xml version="1.0" encoding="utf-8"?>
-<w:styles xmlns:mc="http://schemas.openxmlformats.org/markup-compatibility/2006" xmlns:r="http://schemas.openxmlformats.org/officeDocument/2006/relationships" xmlns:w="http://schemas.openxmlformats.org/wordprocessingml/2006/main" xmlns:w14="http://schemas.microsoft.com/office/word/2010/wordml" xmlns:w15="http://schemas.microsoft.com/office/word/2012/wordml" xmlns:w16se="http://schemas.microsoft.com/office/word/2015/wordml/symex" mc:Ignorable="w14 w15 w16se">
+<w:styles xmlns:mc="http://schemas.openxmlformats.org/markup-compatibility/2006" xmlns:r="http://schemas.openxmlformats.org/officeDocument/2006/relationships" xmlns:w="http://schemas.openxmlformats.org/wordprocessingml/2006/main" xmlns:w14="http://schemas.microsoft.com/office/word/2010/wordml" xmlns:w15="http://schemas.microsoft.com/office/word/2012/wordml" xmlns:w16cid="http://schemas.microsoft.com/office/word/2016/wordml/cid" xmlns:w16se="http://schemas.microsoft.com/office/word/2015/wordml/symex" mc:Ignorable="w14 w15 w16se w16cid">
   <w:docDefaults>
     <w:rPrDefault>
       <w:rPr>
@@ -1554,7 +2164,7 @@
     </w:rPrDefault>
     <w:pPrDefault/>
   </w:docDefaults>
-  <w:latentStyles w:defLockedState="0" w:defUIPriority="99" w:defSemiHidden="0" w:defUnhideWhenUsed="0" w:defQFormat="0" w:count="371">
+  <w:latentStyles w:defLockedState="0" w:defUIPriority="99" w:defSemiHidden="0" w:defUnhideWhenUsed="0" w:defQFormat="0" w:count="375">
     <w:lsdException w:name="Normal" w:uiPriority="0" w:qFormat="1"/>
     <w:lsdException w:name="heading 1" w:uiPriority="9" w:qFormat="1"/>
     <w:lsdException w:name="heading 2" w:uiPriority="9" w:qFormat="1"/>
@@ -1660,7 +2270,6 @@
     <w:lsdException w:name="HTML Sample" w:semiHidden="1" w:unhideWhenUsed="1"/>
     <w:lsdException w:name="HTML Typewriter" w:semiHidden="1" w:unhideWhenUsed="1"/>
     <w:lsdException w:name="HTML Variable" w:semiHidden="1" w:unhideWhenUsed="1"/>
-    <w:lsdException w:name="Normal Table" w:semiHidden="1" w:unhideWhenUsed="1"/>
     <w:lsdException w:name="annotation subject" w:semiHidden="1" w:unhideWhenUsed="1"/>
     <w:lsdException w:name="No List" w:semiHidden="1" w:unhideWhenUsed="1"/>
     <w:lsdException w:name="Outline List 1" w:semiHidden="1" w:unhideWhenUsed="1"/>
@@ -1704,10 +2313,8 @@
     <w:lsdException w:name="Table Elegant" w:semiHidden="1" w:unhideWhenUsed="1"/>
     <w:lsdException w:name="Table Professional" w:semiHidden="1" w:unhideWhenUsed="1"/>
     <w:lsdException w:name="Table Subtle 1" w:semiHidden="1" w:unhideWhenUsed="1"/>
-    <w:lsdException w:name="Table Subtle 2" w:semiHidden="1" w:unhideWhenUsed="1"/>
     <w:lsdException w:name="Table Web 1" w:semiHidden="1" w:unhideWhenUsed="1"/>
     <w:lsdException w:name="Table Web 2" w:semiHidden="1" w:unhideWhenUsed="1"/>
-    <w:lsdException w:name="Table Web 3" w:semiHidden="1" w:unhideWhenUsed="1"/>
     <w:lsdException w:name="Balloon Text" w:semiHidden="1" w:unhideWhenUsed="1"/>
     <w:lsdException w:name="Table Grid" w:uiPriority="39"/>
     <w:lsdException w:name="Table Theme" w:semiHidden="1" w:unhideWhenUsed="1"/>
@@ -1926,6 +2533,10 @@
     <w:lsdException w:name="List Table 5 Dark Accent 6" w:uiPriority="50"/>
     <w:lsdException w:name="List Table 6 Colorful Accent 6" w:uiPriority="51"/>
     <w:lsdException w:name="List Table 7 Colorful Accent 6" w:uiPriority="52"/>
+    <w:lsdException w:name="Mention" w:semiHidden="1" w:unhideWhenUsed="1"/>
+    <w:lsdException w:name="Smart Hyperlink" w:semiHidden="1" w:unhideWhenUsed="1"/>
+    <w:lsdException w:name="Hashtag" w:semiHidden="1" w:unhideWhenUsed="1"/>
+    <w:lsdException w:name="Unresolved Mention" w:semiHidden="1" w:unhideWhenUsed="1"/>
   </w:latentStyles>
   <w:style w:type="paragraph" w:default="1" w:styleId="Normal">
     <w:name w:val="Normal"/>
@@ -2460,7 +3071,7 @@
 </file>
 
 <file path=customXml/itemProps1.xml><?xml version="1.0" encoding="utf-8"?>
-<ds:datastoreItem xmlns:ds="http://schemas.openxmlformats.org/officeDocument/2006/customXml" ds:itemID="{474A97DF-BD56-4E46-90C9-658090AE5757}">
+<ds:datastoreItem xmlns:ds="http://schemas.openxmlformats.org/officeDocument/2006/customXml" ds:itemID="{4BCAEC07-AC32-C54D-B861-92FB0280A4D1}">
   <ds:schemaRefs>
     <ds:schemaRef ds:uri="http://schemas.openxmlformats.org/officeDocument/2006/bibliography"/>
   </ds:schemaRefs>

</xml_diff>